<commit_message>
remove bolds from skills, add fullstop in responsibilities
</commit_message>
<xml_diff>
--- a/iamimrankhan95_1712231150.docx
+++ b/iamimrankhan95_1712231150.docx
@@ -55,7 +55,7 @@
             <w:pPr>
               <w:pStyle w:val="Title"/>
               <w:rPr>
-                <w:rFonts w:ascii="Operator Mono Bold" w:eastAsia="Calibri" w:hAnsi="Operator Mono Bold" w:cstheme="minorHAnsi"/>
+                <w:rFonts w:ascii="Consolas" w:eastAsia="Calibri" w:hAnsi="Consolas" w:cstheme="minorHAnsi"/>
                 <w:caps w:val="0"/>
                 <w:color w:val="000000" w:themeColor="text1"/>
                 <w:kern w:val="0"/>
@@ -65,25 +65,53 @@
             </w:pPr>
             <w:r>
               <w:rPr>
-                <w:rFonts w:ascii="Operator Mono Bold" w:eastAsia="Calibri" w:hAnsi="Operator Mono Bold" w:cstheme="minorHAnsi"/>
+                <w:rFonts w:ascii="Consolas" w:eastAsia="Calibri" w:hAnsi="Consolas" w:cstheme="minorHAnsi"/>
                 <w:caps w:val="0"/>
                 <w:color w:val="000000" w:themeColor="text1"/>
                 <w:kern w:val="0"/>
                 <w:sz w:val="26"/>
                 <w:szCs w:val="26"/>
               </w:rPr>
-              <w:t>Software Engineer</w:t>
-            </w:r>
-            <w:r>
-              <w:rPr>
-                <w:rFonts w:ascii="Operator Mono Bold" w:eastAsia="Calibri" w:hAnsi="Operator Mono Bold" w:cstheme="minorHAnsi"/>
+              <w:t xml:space="preserve">Software </w:t>
+            </w:r>
+            <w:r>
+              <w:rPr>
+                <w:rFonts w:ascii="Consolas" w:eastAsia="Calibri" w:hAnsi="Consolas" w:cstheme="minorHAnsi"/>
                 <w:caps w:val="0"/>
                 <w:color w:val="000000" w:themeColor="text1"/>
                 <w:kern w:val="0"/>
                 <w:sz w:val="26"/>
                 <w:szCs w:val="26"/>
               </w:rPr>
-              <w:t>()</w:t>
+              <w:t>Engineer (7+)</w:t>
+            </w:r>
+          </w:p>
+          <w:p>
+            <w:pPr>
+              <w:pStyle w:val="Title"/>
+              <w:tabs>
+                <w:tab w:val="center" w:pos="5125"/>
+                <w:tab w:val="left" w:pos="9271"/>
+              </w:tabs>
+              <w:rPr>
+                <w:rFonts w:ascii="Consolas" w:eastAsia="Calibri" w:hAnsi="Consolas" w:cs="Red Hat Mono"/>
+                <w:caps w:val="0"/>
+                <w:color w:val="000000" w:themeColor="text1"/>
+                <w:kern w:val="0"/>
+                <w:sz w:val="20"/>
+                <w:szCs w:val="20"/>
+              </w:rPr>
+            </w:pPr>
+            <w:r>
+              <w:rPr>
+                <w:rFonts w:ascii="Consolas" w:eastAsia="Calibri" w:hAnsi="Consolas" w:cs="Red Hat Mono"/>
+                <w:caps w:val="0"/>
+                <w:color w:val="000000" w:themeColor="text1"/>
+                <w:kern w:val="0"/>
+                <w:sz w:val="20"/>
+                <w:szCs w:val="20"/>
+              </w:rPr>
+              <w:t>.Net Core | Azure | Node.js | Python | Microservice | Angular</w:t>
             </w:r>
           </w:p>
           <w:p>
@@ -113,30 +141,6 @@
                 <w:szCs w:val="20"/>
               </w:rPr>
               <w:tab/>
-            </w:r>
-            <w:r>
-              <w:rPr>
-                <w:rFonts w:ascii="Consolas" w:eastAsia="Calibri" w:hAnsi="Consolas" w:cs="Red Hat Mono"/>
-                <w:b/>
-                <w:bCs/>
-                <w:caps w:val="0"/>
-                <w:color w:val="000000" w:themeColor="text1"/>
-                <w:kern w:val="0"/>
-                <w:sz w:val="20"/>
-                <w:szCs w:val="20"/>
-              </w:rPr>
-              <w:t>Present Add.</w:t>
-            </w:r>
-            <w:r>
-              <w:rPr>
-                <w:rFonts w:ascii="Consolas" w:eastAsia="Calibri" w:hAnsi="Consolas" w:cs="Red Hat Mono"/>
-                <w:caps w:val="0"/>
-                <w:color w:val="000000" w:themeColor="text1"/>
-                <w:kern w:val="0"/>
-                <w:sz w:val="20"/>
-                <w:szCs w:val="20"/>
-              </w:rPr>
-              <w:t xml:space="preserve">: </w:t>
             </w:r>
             <w:r>
               <w:rPr>
@@ -606,7 +610,7 @@
             <w:r>
               <w:rPr>
                 <w:rFonts w:eastAsia="Calibri"/>
-                <w:b/>
+                <w:bCs/>
                 <w:color w:val="404040"/>
                 <w:szCs w:val="22"/>
               </w:rPr>
@@ -664,7 +668,27 @@
                 <w:color w:val="404040"/>
                 <w:szCs w:val="22"/>
               </w:rPr>
-              <w:t>Typescript</w:t>
+              <w:t>Type</w:t>
+            </w:r>
+            <w:r>
+              <w:rPr>
+                <w:rFonts w:eastAsia="Calibri"/>
+                <w:b/>
+                <w:bCs/>
+                <w:color w:val="404040"/>
+                <w:szCs w:val="22"/>
+              </w:rPr>
+              <w:t>S</w:t>
+            </w:r>
+            <w:r>
+              <w:rPr>
+                <w:rFonts w:eastAsia="Calibri"/>
+                <w:b/>
+                <w:bCs/>
+                <w:color w:val="404040"/>
+                <w:szCs w:val="22"/>
+              </w:rPr>
+              <w:t>cript</w:t>
             </w:r>
             <w:r>
               <w:rPr>
@@ -697,11 +721,20 @@
             <w:r>
               <w:rPr>
                 <w:rFonts w:eastAsia="Calibri"/>
-                <w:b/>
-                <w:color w:val="404040"/>
-                <w:szCs w:val="22"/>
-              </w:rPr>
-              <w:t xml:space="preserve">Frameworks: </w:t>
+                <w:bCs/>
+                <w:color w:val="404040"/>
+                <w:szCs w:val="22"/>
+              </w:rPr>
+              <w:t>Frameworks:</w:t>
+            </w:r>
+            <w:r>
+              <w:rPr>
+                <w:rFonts w:eastAsia="Calibri"/>
+                <w:b/>
+                <w:color w:val="404040"/>
+                <w:szCs w:val="22"/>
+              </w:rPr>
+              <w:t xml:space="preserve"> </w:t>
             </w:r>
             <w:r>
               <w:rPr>
@@ -739,6 +772,7 @@
               </w:rPr>
               <w:t>/</w:t>
             </w:r>
+            <w:proofErr w:type="spellStart"/>
             <w:r>
               <w:rPr>
                 <w:rFonts w:eastAsia="Calibri" w:cstheme="minorHAnsi"/>
@@ -773,7 +807,17 @@
                 <w:color w:val="404040"/>
                 <w:szCs w:val="22"/>
               </w:rPr>
-              <w:t xml:space="preserve">et </w:t>
+              <w:t>et</w:t>
+            </w:r>
+            <w:proofErr w:type="spellEnd"/>
+            <w:r>
+              <w:rPr>
+                <w:rFonts w:eastAsia="Calibri" w:cstheme="minorHAnsi"/>
+                <w:b/>
+                <w:color w:val="404040"/>
+                <w:szCs w:val="22"/>
+              </w:rPr>
+              <w:t xml:space="preserve"> </w:t>
             </w:r>
             <w:r>
               <w:rPr>
@@ -801,13 +845,23 @@
               </w:rPr>
               <w:t xml:space="preserve"> </w:t>
             </w:r>
-            <w:r>
-              <w:rPr>
-                <w:rFonts w:eastAsia="Calibri" w:cstheme="minorHAnsi"/>
-                <w:color w:val="404040"/>
-                <w:szCs w:val="22"/>
-              </w:rPr>
-              <w:t>gRPC,</w:t>
+            <w:proofErr w:type="spellStart"/>
+            <w:r>
+              <w:rPr>
+                <w:rFonts w:eastAsia="Calibri" w:cstheme="minorHAnsi"/>
+                <w:color w:val="404040"/>
+                <w:szCs w:val="22"/>
+              </w:rPr>
+              <w:t>gRPC</w:t>
+            </w:r>
+            <w:proofErr w:type="spellEnd"/>
+            <w:r>
+              <w:rPr>
+                <w:rFonts w:eastAsia="Calibri" w:cstheme="minorHAnsi"/>
+                <w:color w:val="404040"/>
+                <w:szCs w:val="22"/>
+              </w:rPr>
+              <w:t>,</w:t>
             </w:r>
             <w:r>
               <w:rPr>
@@ -849,8 +903,54 @@
                 <w:color w:val="404040"/>
                 <w:szCs w:val="22"/>
               </w:rPr>
-              <w:t>, NgRx, MSUnit, Socket.io, MochaJs</w:t>
-            </w:r>
+              <w:t xml:space="preserve">, </w:t>
+            </w:r>
+            <w:proofErr w:type="spellStart"/>
+            <w:r>
+              <w:rPr>
+                <w:rFonts w:eastAsia="Calibri" w:cstheme="minorHAnsi"/>
+                <w:color w:val="404040"/>
+                <w:szCs w:val="22"/>
+              </w:rPr>
+              <w:t>NgRx</w:t>
+            </w:r>
+            <w:proofErr w:type="spellEnd"/>
+            <w:r>
+              <w:rPr>
+                <w:rFonts w:eastAsia="Calibri" w:cstheme="minorHAnsi"/>
+                <w:color w:val="404040"/>
+                <w:szCs w:val="22"/>
+              </w:rPr>
+              <w:t xml:space="preserve">, </w:t>
+            </w:r>
+            <w:proofErr w:type="spellStart"/>
+            <w:r>
+              <w:rPr>
+                <w:rFonts w:eastAsia="Calibri" w:cstheme="minorHAnsi"/>
+                <w:color w:val="404040"/>
+                <w:szCs w:val="22"/>
+              </w:rPr>
+              <w:t>MSUnit</w:t>
+            </w:r>
+            <w:proofErr w:type="spellEnd"/>
+            <w:r>
+              <w:rPr>
+                <w:rFonts w:eastAsia="Calibri" w:cstheme="minorHAnsi"/>
+                <w:color w:val="404040"/>
+                <w:szCs w:val="22"/>
+              </w:rPr>
+              <w:t xml:space="preserve">, Socket.io, </w:t>
+            </w:r>
+            <w:proofErr w:type="spellStart"/>
+            <w:r>
+              <w:rPr>
+                <w:rFonts w:eastAsia="Calibri" w:cstheme="minorHAnsi"/>
+                <w:color w:val="404040"/>
+                <w:szCs w:val="22"/>
+              </w:rPr>
+              <w:t>MochaJs</w:t>
+            </w:r>
+            <w:proofErr w:type="spellEnd"/>
           </w:p>
           <w:p>
             <w:pPr>
@@ -874,20 +974,85 @@
             <w:r>
               <w:rPr>
                 <w:rFonts w:eastAsia="Calibri"/>
-                <w:b/>
-                <w:color w:val="404040"/>
-                <w:szCs w:val="22"/>
-              </w:rPr>
-              <w:t xml:space="preserve">Libraries: </w:t>
-            </w:r>
-            <w:r>
-              <w:rPr>
-                <w:rFonts w:eastAsia="Calibri" w:cstheme="minorHAnsi"/>
-                <w:color w:val="404040"/>
-                <w:szCs w:val="22"/>
-              </w:rPr>
-              <w:t>SignalR, Mongoose, RxJS, TensorFlow, Keras, chaiJs</w:t>
-            </w:r>
+                <w:bCs/>
+                <w:color w:val="404040"/>
+                <w:szCs w:val="22"/>
+              </w:rPr>
+              <w:t>Libraries:</w:t>
+            </w:r>
+            <w:r>
+              <w:rPr>
+                <w:rFonts w:eastAsia="Calibri"/>
+                <w:b/>
+                <w:color w:val="404040"/>
+                <w:szCs w:val="22"/>
+              </w:rPr>
+              <w:t xml:space="preserve"> </w:t>
+            </w:r>
+            <w:proofErr w:type="spellStart"/>
+            <w:r>
+              <w:rPr>
+                <w:rFonts w:eastAsia="Calibri" w:cstheme="minorHAnsi"/>
+                <w:color w:val="404040"/>
+                <w:szCs w:val="22"/>
+              </w:rPr>
+              <w:t>SignalR</w:t>
+            </w:r>
+            <w:proofErr w:type="spellEnd"/>
+            <w:r>
+              <w:rPr>
+                <w:rFonts w:eastAsia="Calibri" w:cstheme="minorHAnsi"/>
+                <w:color w:val="404040"/>
+                <w:szCs w:val="22"/>
+              </w:rPr>
+              <w:t xml:space="preserve">, Mongoose, </w:t>
+            </w:r>
+            <w:proofErr w:type="spellStart"/>
+            <w:r>
+              <w:rPr>
+                <w:rFonts w:eastAsia="Calibri" w:cstheme="minorHAnsi"/>
+                <w:color w:val="404040"/>
+                <w:szCs w:val="22"/>
+              </w:rPr>
+              <w:t>RxJS</w:t>
+            </w:r>
+            <w:proofErr w:type="spellEnd"/>
+            <w:r>
+              <w:rPr>
+                <w:rFonts w:eastAsia="Calibri" w:cstheme="minorHAnsi"/>
+                <w:color w:val="404040"/>
+                <w:szCs w:val="22"/>
+              </w:rPr>
+              <w:t xml:space="preserve">, TensorFlow, </w:t>
+            </w:r>
+            <w:proofErr w:type="spellStart"/>
+            <w:r>
+              <w:rPr>
+                <w:rFonts w:eastAsia="Calibri" w:cstheme="minorHAnsi"/>
+                <w:color w:val="404040"/>
+                <w:szCs w:val="22"/>
+              </w:rPr>
+              <w:t>Keras</w:t>
+            </w:r>
+            <w:proofErr w:type="spellEnd"/>
+            <w:r>
+              <w:rPr>
+                <w:rFonts w:eastAsia="Calibri" w:cstheme="minorHAnsi"/>
+                <w:color w:val="404040"/>
+                <w:szCs w:val="22"/>
+              </w:rPr>
+              <w:t xml:space="preserve">, </w:t>
+            </w:r>
+            <w:proofErr w:type="spellStart"/>
+            <w:r>
+              <w:rPr>
+                <w:rFonts w:eastAsia="Calibri" w:cstheme="minorHAnsi"/>
+                <w:color w:val="404040"/>
+                <w:szCs w:val="22"/>
+              </w:rPr>
+              <w:t>chaiJs</w:t>
+            </w:r>
+            <w:proofErr w:type="spellEnd"/>
           </w:p>
           <w:p>
             <w:pPr>
@@ -911,7 +1076,7 @@
             <w:r>
               <w:rPr>
                 <w:rFonts w:eastAsia="Calibri" w:cstheme="minorHAnsi"/>
-                <w:b/>
+                <w:bCs/>
                 <w:color w:val="404040"/>
                 <w:szCs w:val="22"/>
               </w:rPr>
@@ -920,7 +1085,7 @@
             <w:r>
               <w:rPr>
                 <w:rFonts w:eastAsia="Calibri"/>
-                <w:b/>
+                <w:bCs/>
                 <w:color w:val="404040"/>
                 <w:szCs w:val="22"/>
               </w:rPr>
@@ -935,16 +1100,38 @@
               </w:rPr>
               <w:t xml:space="preserve"> </w:t>
             </w:r>
-            <w:r>
-              <w:rPr>
-                <w:rFonts w:eastAsia="Calibri" w:cstheme="minorHAnsi"/>
-                <w:b/>
-                <w:bCs/>
-                <w:color w:val="404040"/>
-                <w:szCs w:val="22"/>
-              </w:rPr>
-              <w:t>Nodejs</w:t>
-            </w:r>
+            <w:proofErr w:type="spellStart"/>
+            <w:r>
+              <w:rPr>
+                <w:rFonts w:eastAsia="Calibri" w:cstheme="minorHAnsi"/>
+                <w:b/>
+                <w:bCs/>
+                <w:color w:val="404040"/>
+                <w:szCs w:val="22"/>
+              </w:rPr>
+              <w:t>Node</w:t>
+            </w:r>
+            <w:r>
+              <w:rPr>
+                <w:rFonts w:eastAsia="Calibri" w:cstheme="minorHAnsi"/>
+                <w:b/>
+                <w:bCs/>
+                <w:color w:val="404040"/>
+                <w:szCs w:val="22"/>
+              </w:rPr>
+              <w:t>J</w:t>
+            </w:r>
+            <w:r>
+              <w:rPr>
+                <w:rFonts w:eastAsia="Calibri" w:cstheme="minorHAnsi"/>
+                <w:b/>
+                <w:bCs/>
+                <w:color w:val="404040"/>
+                <w:szCs w:val="22"/>
+              </w:rPr>
+              <w:t>s</w:t>
+            </w:r>
+            <w:proofErr w:type="spellEnd"/>
             <w:r>
               <w:rPr>
                 <w:rFonts w:eastAsia="Calibri" w:cstheme="minorHAnsi"/>
@@ -979,7 +1166,25 @@
                 <w:color w:val="404040"/>
                 <w:szCs w:val="22"/>
               </w:rPr>
-              <w:t>SharePoint, Ms Graph Api, Firebase</w:t>
+              <w:t xml:space="preserve">SharePoint, Ms Graph </w:t>
+            </w:r>
+            <w:proofErr w:type="spellStart"/>
+            <w:r>
+              <w:rPr>
+                <w:rFonts w:eastAsia="Calibri" w:cstheme="minorHAnsi"/>
+                <w:color w:val="404040"/>
+                <w:szCs w:val="22"/>
+              </w:rPr>
+              <w:t>Api</w:t>
+            </w:r>
+            <w:proofErr w:type="spellEnd"/>
+            <w:r>
+              <w:rPr>
+                <w:rFonts w:eastAsia="Calibri" w:cstheme="minorHAnsi"/>
+                <w:color w:val="404040"/>
+                <w:szCs w:val="22"/>
+              </w:rPr>
+              <w:t>, Firebase</w:t>
             </w:r>
             <w:r>
               <w:rPr>
@@ -1012,8 +1217,6 @@
             <w:r>
               <w:rPr>
                 <w:rFonts w:eastAsia="Calibri" w:cstheme="minorHAnsi"/>
-                <w:b/>
-                <w:bCs/>
                 <w:color w:val="404040"/>
                 <w:szCs w:val="22"/>
               </w:rPr>
@@ -1022,8 +1225,6 @@
             <w:r>
               <w:rPr>
                 <w:rFonts w:eastAsia="Calibri" w:cstheme="minorHAnsi"/>
-                <w:b/>
-                <w:bCs/>
                 <w:color w:val="404040"/>
                 <w:szCs w:val="22"/>
               </w:rPr>
@@ -1032,8 +1233,6 @@
             <w:r>
               <w:rPr>
                 <w:rFonts w:eastAsia="Calibri"/>
-                <w:b/>
-                <w:bCs/>
                 <w:color w:val="404040"/>
                 <w:szCs w:val="22"/>
               </w:rPr>
@@ -1089,7 +1288,7 @@
             <w:r>
               <w:rPr>
                 <w:rFonts w:eastAsia="Calibri"/>
-                <w:b/>
+                <w:bCs/>
                 <w:color w:val="404040"/>
                 <w:szCs w:val="22"/>
               </w:rPr>
@@ -1098,7 +1297,7 @@
             <w:r>
               <w:rPr>
                 <w:rFonts w:eastAsia="Calibri"/>
-                <w:b/>
+                <w:bCs/>
                 <w:color w:val="404040"/>
                 <w:szCs w:val="22"/>
               </w:rPr>
@@ -1107,7 +1306,7 @@
             <w:r>
               <w:rPr>
                 <w:rFonts w:eastAsia="Calibri"/>
-                <w:b/>
+                <w:bCs/>
                 <w:color w:val="404040"/>
                 <w:szCs w:val="22"/>
               </w:rPr>
@@ -1122,6 +1321,7 @@
               </w:rPr>
               <w:t xml:space="preserve"> </w:t>
             </w:r>
+            <w:proofErr w:type="spellStart"/>
             <w:r>
               <w:rPr>
                 <w:rFonts w:eastAsia="Calibri"/>
@@ -1147,7 +1347,17 @@
                 <w:color w:val="404040"/>
                 <w:szCs w:val="22"/>
               </w:rPr>
-              <w:t>SQL, PostgreSQL, MongoDB</w:t>
+              <w:t>SQL</w:t>
+            </w:r>
+            <w:proofErr w:type="spellEnd"/>
+            <w:r>
+              <w:rPr>
+                <w:rFonts w:eastAsia="Calibri"/>
+                <w:bCs/>
+                <w:color w:val="404040"/>
+                <w:szCs w:val="22"/>
+              </w:rPr>
+              <w:t>, PostgreSQL, MongoDB</w:t>
             </w:r>
             <w:r>
               <w:rPr>
@@ -1179,19 +1389,21 @@
                 <w:szCs w:val="22"/>
               </w:rPr>
             </w:pPr>
-            <w:r>
-              <w:rPr>
-                <w:rFonts w:eastAsia="Calibri" w:cstheme="minorHAnsi"/>
-                <w:b/>
+            <w:proofErr w:type="spellStart"/>
+            <w:r>
+              <w:rPr>
+                <w:rFonts w:eastAsia="Calibri" w:cstheme="minorHAnsi"/>
+                <w:bCs/>
                 <w:color w:val="404040"/>
                 <w:szCs w:val="22"/>
               </w:rPr>
               <w:t>Softwares</w:t>
             </w:r>
+            <w:proofErr w:type="spellEnd"/>
             <w:r>
               <w:rPr>
                 <w:rFonts w:eastAsia="Calibri"/>
-                <w:b/>
+                <w:bCs/>
                 <w:color w:val="404040"/>
                 <w:szCs w:val="22"/>
               </w:rPr>
@@ -1247,11 +1459,20 @@
             <w:r>
               <w:rPr>
                 <w:rFonts w:eastAsia="Calibri"/>
-                <w:b/>
-                <w:color w:val="404040"/>
-                <w:szCs w:val="22"/>
-              </w:rPr>
-              <w:t>Cloud Programming: Azure,</w:t>
+                <w:bCs/>
+                <w:color w:val="404040"/>
+                <w:szCs w:val="22"/>
+              </w:rPr>
+              <w:t>Cloud Programming:</w:t>
+            </w:r>
+            <w:r>
+              <w:rPr>
+                <w:rFonts w:eastAsia="Calibri"/>
+                <w:b/>
+                <w:color w:val="404040"/>
+                <w:szCs w:val="22"/>
+              </w:rPr>
+              <w:t xml:space="preserve"> Azure,</w:t>
             </w:r>
             <w:r>
               <w:rPr>
@@ -1309,8 +1530,18 @@
                 <w:color w:val="404040"/>
                 <w:szCs w:val="22"/>
               </w:rPr>
-              <w:t>Data Factory, CosmonDB</w:t>
-            </w:r>
+              <w:t xml:space="preserve">Data Factory, </w:t>
+            </w:r>
+            <w:proofErr w:type="spellStart"/>
+            <w:r>
+              <w:rPr>
+                <w:rFonts w:eastAsia="Calibri" w:cstheme="minorHAnsi"/>
+                <w:color w:val="404040"/>
+                <w:szCs w:val="22"/>
+              </w:rPr>
+              <w:t>CosmonDB</w:t>
+            </w:r>
+            <w:proofErr w:type="spellEnd"/>
           </w:p>
           <w:p/>
         </w:tc>
@@ -1618,7 +1849,16 @@
                 <w:sz w:val="20"/>
                 <w:szCs w:val="20"/>
               </w:rPr>
-              <w:t xml:space="preserve"> feature</w:t>
+              <w:t xml:space="preserve"> </w:t>
+            </w:r>
+            <w:r>
+              <w:rPr>
+                <w:rFonts w:asciiTheme="minorHAnsi" w:eastAsia="Calibri" w:hAnsiTheme="minorHAnsi" w:cstheme="minorHAnsi"/>
+                <w:color w:val="404040"/>
+                <w:sz w:val="20"/>
+                <w:szCs w:val="20"/>
+              </w:rPr>
+              <w:t>feature.</w:t>
             </w:r>
           </w:p>
           <w:p>
@@ -1814,7 +2054,16 @@
                 <w:sz w:val="20"/>
                 <w:szCs w:val="20"/>
               </w:rPr>
-              <w:t>Analyzing complex technical problems and design the solutions for the team</w:t>
+              <w:t xml:space="preserve">Analyzing complex technical problems and design the solutions for the </w:t>
+            </w:r>
+            <w:r>
+              <w:rPr>
+                <w:rFonts w:asciiTheme="minorHAnsi" w:eastAsia="Calibri" w:hAnsiTheme="minorHAnsi" w:cstheme="minorHAnsi"/>
+                <w:color w:val="404040"/>
+                <w:sz w:val="20"/>
+                <w:szCs w:val="20"/>
+              </w:rPr>
+              <w:t>team.</w:t>
             </w:r>
           </w:p>
           <w:p>
@@ -1947,7 +2196,16 @@
                 <w:sz w:val="20"/>
                 <w:szCs w:val="20"/>
               </w:rPr>
-              <w:t>Nexus is the only single-software platform that lets companies manage their entire client engagement program in one place, helping to accelerate and grow sales</w:t>
+              <w:t xml:space="preserve">Nexus is the only single-software platform that lets companies manage their entire client engagement program in one place, helping to accelerate and grow </w:t>
+            </w:r>
+            <w:r>
+              <w:rPr>
+                <w:rFonts w:asciiTheme="minorHAnsi" w:eastAsia="Calibri" w:hAnsiTheme="minorHAnsi" w:cstheme="minorHAnsi"/>
+                <w:color w:val="000000"/>
+                <w:sz w:val="20"/>
+                <w:szCs w:val="20"/>
+              </w:rPr>
+              <w:t>sales.</w:t>
             </w:r>
           </w:p>
           <w:p>
@@ -1986,7 +2244,27 @@
                 <w:sz w:val="20"/>
                 <w:szCs w:val="20"/>
               </w:rPr>
-              <w:t xml:space="preserve"> Node.js, Express.js, MsSQL, Azure function, Angular.js, </w:t>
+              <w:t xml:space="preserve"> Node.js, Express.js, </w:t>
+            </w:r>
+            <w:proofErr w:type="spellStart"/>
+            <w:r>
+              <w:rPr>
+                <w:rFonts w:asciiTheme="minorHAnsi" w:eastAsia="Calibri" w:hAnsiTheme="minorHAnsi" w:cstheme="minorHAnsi"/>
+                <w:color w:val="000000"/>
+                <w:sz w:val="20"/>
+                <w:szCs w:val="20"/>
+              </w:rPr>
+              <w:t>MsSQL</w:t>
+            </w:r>
+            <w:proofErr w:type="spellEnd"/>
+            <w:r>
+              <w:rPr>
+                <w:rFonts w:asciiTheme="minorHAnsi" w:eastAsia="Calibri" w:hAnsiTheme="minorHAnsi" w:cstheme="minorHAnsi"/>
+                <w:color w:val="000000"/>
+                <w:sz w:val="20"/>
+                <w:szCs w:val="20"/>
+              </w:rPr>
+              <w:t xml:space="preserve">, Azure function, Angular.js, </w:t>
             </w:r>
           </w:p>
           <w:p>
@@ -2010,6 +2288,7 @@
                 <w:szCs w:val="20"/>
               </w:rPr>
             </w:pPr>
+            <w:proofErr w:type="spellStart"/>
             <w:r>
               <w:rPr>
                 <w:rFonts w:asciiTheme="minorHAnsi" w:eastAsia="Calibri" w:hAnsiTheme="minorHAnsi" w:cstheme="minorHAnsi"/>
@@ -2019,15 +2298,27 @@
                 <w:sz w:val="20"/>
                 <w:szCs w:val="20"/>
               </w:rPr>
-              <w:t>Saasifier:</w:t>
-            </w:r>
-            <w:r>
-              <w:rPr>
-                <w:rFonts w:asciiTheme="minorHAnsi" w:eastAsia="Calibri" w:hAnsiTheme="minorHAnsi" w:cstheme="minorHAnsi"/>
+              <w:t>Saasifier</w:t>
+            </w:r>
+            <w:proofErr w:type="spellEnd"/>
+            <w:r>
+              <w:rPr>
+                <w:rFonts w:asciiTheme="minorHAnsi" w:eastAsia="Calibri" w:hAnsiTheme="minorHAnsi" w:cstheme="minorHAnsi"/>
+                <w:b/>
+                <w:bCs/>
                 <w:color w:val="000000"/>
                 <w:sz w:val="20"/>
                 <w:szCs w:val="20"/>
               </w:rPr>
+              <w:t>:</w:t>
+            </w:r>
+            <w:r>
+              <w:rPr>
+                <w:rFonts w:asciiTheme="minorHAnsi" w:eastAsia="Calibri" w:hAnsiTheme="minorHAnsi" w:cstheme="minorHAnsi"/>
+                <w:color w:val="000000"/>
+                <w:sz w:val="20"/>
+                <w:szCs w:val="20"/>
+              </w:rPr>
               <w:t xml:space="preserve"> This is a full featured</w:t>
             </w:r>
             <w:r>
@@ -2086,7 +2377,25 @@
                 <w:sz w:val="20"/>
                 <w:szCs w:val="20"/>
               </w:rPr>
-              <w:t xml:space="preserve">building for the internal product </w:t>
+              <w:t xml:space="preserve">building for the internal </w:t>
+            </w:r>
+            <w:r>
+              <w:rPr>
+                <w:rFonts w:asciiTheme="minorHAnsi" w:eastAsia="Calibri" w:hAnsiTheme="minorHAnsi" w:cstheme="minorHAnsi"/>
+                <w:color w:val="404040"/>
+                <w:sz w:val="20"/>
+                <w:szCs w:val="20"/>
+              </w:rPr>
+              <w:t>product.</w:t>
+            </w:r>
+            <w:r>
+              <w:rPr>
+                <w:rFonts w:asciiTheme="minorHAnsi" w:eastAsia="Calibri" w:hAnsiTheme="minorHAnsi" w:cstheme="minorHAnsi"/>
+                <w:color w:val="404040"/>
+                <w:sz w:val="20"/>
+                <w:szCs w:val="20"/>
+              </w:rPr>
+              <w:t xml:space="preserve"> </w:t>
             </w:r>
           </w:p>
           <w:p>
@@ -2347,6 +2656,7 @@
               <w:t xml:space="preserve"> </w:t>
             </w:r>
             <w:hyperlink r:id="rId9" w:history="1">
+              <w:proofErr w:type="spellStart"/>
               <w:r>
                 <w:rPr>
                   <w:rFonts w:eastAsia="Calibri" w:cstheme="minorHAnsi"/>
@@ -2356,7 +2666,19 @@
                   <w:sz w:val="24"/>
                   <w:szCs w:val="24"/>
                 </w:rPr>
-                <w:t>Numberskills AB</w:t>
+                <w:t>Numberskills</w:t>
+              </w:r>
+              <w:proofErr w:type="spellEnd"/>
+              <w:r>
+                <w:rPr>
+                  <w:rFonts w:eastAsia="Calibri" w:cstheme="minorHAnsi"/>
+                  <w:b/>
+                  <w:bCs/>
+                  <w:color w:val="404040"/>
+                  <w:sz w:val="24"/>
+                  <w:szCs w:val="24"/>
+                </w:rPr>
+                <w:t xml:space="preserve"> AB</w:t>
               </w:r>
             </w:hyperlink>
             <w:r>
@@ -2475,7 +2797,7 @@
                 <w:sz w:val="20"/>
                 <w:szCs w:val="20"/>
               </w:rPr>
-              <w:t>platform</w:t>
+              <w:t>platform.</w:t>
             </w:r>
             <w:r>
               <w:rPr>
@@ -2518,6 +2840,7 @@
                 <w:sz w:val="20"/>
                 <w:szCs w:val="20"/>
               </w:rPr>
+              <w:lastRenderedPageBreak/>
               <w:t>Consulted</w:t>
             </w:r>
             <w:r>
@@ -2527,7 +2850,16 @@
                 <w:sz w:val="20"/>
                 <w:szCs w:val="20"/>
               </w:rPr>
-              <w:t xml:space="preserve"> with Swedish onshore project managers, and developers daily and sometimes with clients</w:t>
+              <w:t xml:space="preserve"> with Swedish onshore project managers, and developers daily and sometimes with </w:t>
+            </w:r>
+            <w:r>
+              <w:rPr>
+                <w:rFonts w:asciiTheme="minorHAnsi" w:eastAsia="Calibri" w:hAnsiTheme="minorHAnsi" w:cstheme="minorHAnsi"/>
+                <w:color w:val="404040"/>
+                <w:sz w:val="20"/>
+                <w:szCs w:val="20"/>
+              </w:rPr>
+              <w:t>clients.</w:t>
             </w:r>
           </w:p>
           <w:p>
@@ -2559,7 +2891,6 @@
                 <w:sz w:val="20"/>
                 <w:szCs w:val="20"/>
               </w:rPr>
-              <w:lastRenderedPageBreak/>
               <w:t xml:space="preserve">Developed and maintained web applications, serverless and restful APIs using </w:t>
             </w:r>
             <w:r>
@@ -2686,7 +3017,7 @@
                 <w:sz w:val="20"/>
                 <w:szCs w:val="20"/>
               </w:rPr>
-              <w:t>Scrive</w:t>
+              <w:t>Scrive.</w:t>
             </w:r>
           </w:p>
           <w:p>
@@ -2738,7 +3069,16 @@
                 <w:sz w:val="20"/>
                 <w:szCs w:val="20"/>
               </w:rPr>
-              <w:t>, etc.) for business insights</w:t>
+              <w:t xml:space="preserve">, etc.) for business </w:t>
+            </w:r>
+            <w:r>
+              <w:rPr>
+                <w:rFonts w:asciiTheme="minorHAnsi" w:eastAsia="Calibri" w:hAnsiTheme="minorHAnsi" w:cstheme="minorHAnsi"/>
+                <w:color w:val="404040"/>
+                <w:sz w:val="20"/>
+                <w:szCs w:val="20"/>
+              </w:rPr>
+              <w:t>insights.</w:t>
             </w:r>
           </w:p>
           <w:p>
@@ -2769,7 +3109,16 @@
                 <w:sz w:val="20"/>
                 <w:szCs w:val="20"/>
               </w:rPr>
-              <w:t>Worked on bug fixes and hotfixes of legacy projects</w:t>
+              <w:t xml:space="preserve">Worked on bug fixes and hotfixes of legacy </w:t>
+            </w:r>
+            <w:r>
+              <w:rPr>
+                <w:rFonts w:asciiTheme="minorHAnsi" w:eastAsia="Calibri" w:hAnsiTheme="minorHAnsi" w:cstheme="minorHAnsi"/>
+                <w:color w:val="404040"/>
+                <w:sz w:val="20"/>
+                <w:szCs w:val="20"/>
+              </w:rPr>
+              <w:t>projects.</w:t>
             </w:r>
           </w:p>
           <w:p>
@@ -2890,8 +3239,9 @@
                 <w:sz w:val="20"/>
                 <w:szCs w:val="20"/>
               </w:rPr>
-              <w:t>.Net Core, MsSQL, Azure Blob,</w:t>
-            </w:r>
+              <w:t xml:space="preserve">.Net Core, </w:t>
+            </w:r>
+            <w:proofErr w:type="spellStart"/>
             <w:r>
               <w:rPr>
                 <w:rFonts w:asciiTheme="minorHAnsi" w:eastAsia="Calibri" w:hAnsiTheme="minorHAnsi" w:cstheme="minorHAnsi"/>
@@ -2899,6 +3249,25 @@
                 <w:sz w:val="20"/>
                 <w:szCs w:val="20"/>
               </w:rPr>
+              <w:t>MsSQL</w:t>
+            </w:r>
+            <w:proofErr w:type="spellEnd"/>
+            <w:r>
+              <w:rPr>
+                <w:rFonts w:asciiTheme="minorHAnsi" w:eastAsia="Calibri" w:hAnsiTheme="minorHAnsi" w:cstheme="minorHAnsi"/>
+                <w:color w:val="000000"/>
+                <w:sz w:val="20"/>
+                <w:szCs w:val="20"/>
+              </w:rPr>
+              <w:t>, Azure Blob,</w:t>
+            </w:r>
+            <w:r>
+              <w:rPr>
+                <w:rFonts w:asciiTheme="minorHAnsi" w:eastAsia="Calibri" w:hAnsiTheme="minorHAnsi" w:cstheme="minorHAnsi"/>
+                <w:color w:val="000000"/>
+                <w:sz w:val="20"/>
+                <w:szCs w:val="20"/>
+              </w:rPr>
               <w:t xml:space="preserve"> Data Factory</w:t>
             </w:r>
             <w:r>
@@ -2908,7 +3277,67 @@
                 <w:sz w:val="20"/>
                 <w:szCs w:val="20"/>
               </w:rPr>
-              <w:t xml:space="preserve"> Cosmos DB, Vue.js, Sharepoint, React.js, JQuery, SyncFusion, </w:t>
+              <w:t xml:space="preserve"> Cosmos DB, Vue.js, </w:t>
+            </w:r>
+            <w:proofErr w:type="spellStart"/>
+            <w:r>
+              <w:rPr>
+                <w:rFonts w:asciiTheme="minorHAnsi" w:eastAsia="Calibri" w:hAnsiTheme="minorHAnsi" w:cstheme="minorHAnsi"/>
+                <w:color w:val="000000"/>
+                <w:sz w:val="20"/>
+                <w:szCs w:val="20"/>
+              </w:rPr>
+              <w:t>Sharepoint</w:t>
+            </w:r>
+            <w:proofErr w:type="spellEnd"/>
+            <w:r>
+              <w:rPr>
+                <w:rFonts w:asciiTheme="minorHAnsi" w:eastAsia="Calibri" w:hAnsiTheme="minorHAnsi" w:cstheme="minorHAnsi"/>
+                <w:color w:val="000000"/>
+                <w:sz w:val="20"/>
+                <w:szCs w:val="20"/>
+              </w:rPr>
+              <w:t xml:space="preserve">, React.js, </w:t>
+            </w:r>
+            <w:proofErr w:type="spellStart"/>
+            <w:r>
+              <w:rPr>
+                <w:rFonts w:asciiTheme="minorHAnsi" w:eastAsia="Calibri" w:hAnsiTheme="minorHAnsi" w:cstheme="minorHAnsi"/>
+                <w:color w:val="000000"/>
+                <w:sz w:val="20"/>
+                <w:szCs w:val="20"/>
+              </w:rPr>
+              <w:t>JQuery</w:t>
+            </w:r>
+            <w:proofErr w:type="spellEnd"/>
+            <w:r>
+              <w:rPr>
+                <w:rFonts w:asciiTheme="minorHAnsi" w:eastAsia="Calibri" w:hAnsiTheme="minorHAnsi" w:cstheme="minorHAnsi"/>
+                <w:color w:val="000000"/>
+                <w:sz w:val="20"/>
+                <w:szCs w:val="20"/>
+              </w:rPr>
+              <w:t xml:space="preserve">, </w:t>
+            </w:r>
+            <w:proofErr w:type="spellStart"/>
+            <w:r>
+              <w:rPr>
+                <w:rFonts w:asciiTheme="minorHAnsi" w:eastAsia="Calibri" w:hAnsiTheme="minorHAnsi" w:cstheme="minorHAnsi"/>
+                <w:color w:val="000000"/>
+                <w:sz w:val="20"/>
+                <w:szCs w:val="20"/>
+              </w:rPr>
+              <w:t>SyncFusion</w:t>
+            </w:r>
+            <w:proofErr w:type="spellEnd"/>
+            <w:r>
+              <w:rPr>
+                <w:rFonts w:asciiTheme="minorHAnsi" w:eastAsia="Calibri" w:hAnsiTheme="minorHAnsi" w:cstheme="minorHAnsi"/>
+                <w:color w:val="000000"/>
+                <w:sz w:val="20"/>
+                <w:szCs w:val="20"/>
+              </w:rPr>
+              <w:t xml:space="preserve">, </w:t>
             </w:r>
           </w:p>
           <w:p>
@@ -2951,7 +3380,16 @@
                 <w:sz w:val="20"/>
                 <w:szCs w:val="20"/>
               </w:rPr>
-              <w:t xml:space="preserve"> A web application for registering payment information, generating invoices, and adding invoices to the digital signature workflow using Scrive</w:t>
+              <w:t xml:space="preserve"> A web application for registering payment information, generating invoices, and adding invoices to the digital signature workflow using </w:t>
+            </w:r>
+            <w:r>
+              <w:rPr>
+                <w:rFonts w:asciiTheme="minorHAnsi" w:eastAsia="Calibri" w:hAnsiTheme="minorHAnsi" w:cstheme="minorHAnsi"/>
+                <w:color w:val="000000"/>
+                <w:sz w:val="20"/>
+                <w:szCs w:val="20"/>
+              </w:rPr>
+              <w:t>Scrive.</w:t>
             </w:r>
           </w:p>
           <w:p>
@@ -3000,8 +3438,9 @@
                 <w:sz w:val="20"/>
                 <w:szCs w:val="20"/>
               </w:rPr>
-              <w:t xml:space="preserve">.Net core, MsSQL, </w:t>
-            </w:r>
+              <w:t xml:space="preserve">.Net core, </w:t>
+            </w:r>
+            <w:proofErr w:type="spellStart"/>
             <w:r>
               <w:rPr>
                 <w:rFonts w:asciiTheme="minorHAnsi" w:eastAsia="Calibri" w:hAnsiTheme="minorHAnsi" w:cstheme="minorHAnsi"/>
@@ -3009,8 +3448,38 @@
                 <w:sz w:val="20"/>
                 <w:szCs w:val="20"/>
               </w:rPr>
-              <w:t>Vue.js, SyncFusion</w:t>
-            </w:r>
+              <w:t>MsSQL</w:t>
+            </w:r>
+            <w:proofErr w:type="spellEnd"/>
+            <w:r>
+              <w:rPr>
+                <w:rFonts w:asciiTheme="minorHAnsi" w:eastAsia="Calibri" w:hAnsiTheme="minorHAnsi" w:cstheme="minorHAnsi"/>
+                <w:color w:val="000000"/>
+                <w:sz w:val="20"/>
+                <w:szCs w:val="20"/>
+              </w:rPr>
+              <w:t xml:space="preserve">, </w:t>
+            </w:r>
+            <w:r>
+              <w:rPr>
+                <w:rFonts w:asciiTheme="minorHAnsi" w:eastAsia="Calibri" w:hAnsiTheme="minorHAnsi" w:cstheme="minorHAnsi"/>
+                <w:color w:val="000000"/>
+                <w:sz w:val="20"/>
+                <w:szCs w:val="20"/>
+              </w:rPr>
+              <w:t xml:space="preserve">Vue.js, </w:t>
+            </w:r>
+            <w:proofErr w:type="spellStart"/>
+            <w:r>
+              <w:rPr>
+                <w:rFonts w:asciiTheme="minorHAnsi" w:eastAsia="Calibri" w:hAnsiTheme="minorHAnsi" w:cstheme="minorHAnsi"/>
+                <w:color w:val="000000"/>
+                <w:sz w:val="20"/>
+                <w:szCs w:val="20"/>
+              </w:rPr>
+              <w:t>SyncFusion</w:t>
+            </w:r>
+            <w:proofErr w:type="spellEnd"/>
           </w:p>
           <w:p>
             <w:pPr>
@@ -3251,7 +3720,42 @@
                 <w:sz w:val="20"/>
                 <w:szCs w:val="20"/>
               </w:rPr>
-              <w:t>.Net core, Node.js, Angular, PostgreSQL, MsSQL server</w:t>
+              <w:t xml:space="preserve">.Net core, Node.js, Angular, PostgreSQL, </w:t>
+            </w:r>
+            <w:proofErr w:type="spellStart"/>
+            <w:r>
+              <w:rPr>
+                <w:rFonts w:asciiTheme="minorHAnsi" w:eastAsia="Calibri" w:hAnsiTheme="minorHAnsi" w:cstheme="minorHAnsi"/>
+                <w:b/>
+                <w:bCs/>
+                <w:color w:val="404040"/>
+                <w:sz w:val="20"/>
+                <w:szCs w:val="20"/>
+              </w:rPr>
+              <w:t>MsSQL</w:t>
+            </w:r>
+            <w:proofErr w:type="spellEnd"/>
+            <w:r>
+              <w:rPr>
+                <w:rFonts w:asciiTheme="minorHAnsi" w:eastAsia="Calibri" w:hAnsiTheme="minorHAnsi" w:cstheme="minorHAnsi"/>
+                <w:b/>
+                <w:bCs/>
+                <w:color w:val="404040"/>
+                <w:sz w:val="20"/>
+                <w:szCs w:val="20"/>
+              </w:rPr>
+              <w:t xml:space="preserve"> </w:t>
+            </w:r>
+            <w:r>
+              <w:rPr>
+                <w:rFonts w:asciiTheme="minorHAnsi" w:eastAsia="Calibri" w:hAnsiTheme="minorHAnsi" w:cstheme="minorHAnsi"/>
+                <w:b/>
+                <w:bCs/>
+                <w:color w:val="404040"/>
+                <w:sz w:val="20"/>
+                <w:szCs w:val="20"/>
+              </w:rPr>
+              <w:t>server.</w:t>
             </w:r>
           </w:p>
           <w:p>
@@ -3457,7 +3961,16 @@
                 <w:sz w:val="20"/>
                 <w:szCs w:val="20"/>
               </w:rPr>
-              <w:t xml:space="preserve"> project</w:t>
+              <w:t xml:space="preserve"> </w:t>
+            </w:r>
+            <w:r>
+              <w:rPr>
+                <w:rFonts w:asciiTheme="minorHAnsi" w:eastAsia="Calibri" w:hAnsiTheme="minorHAnsi" w:cstheme="minorHAnsi"/>
+                <w:color w:val="404040"/>
+                <w:sz w:val="20"/>
+                <w:szCs w:val="20"/>
+              </w:rPr>
+              <w:t>project.</w:t>
             </w:r>
           </w:p>
           <w:p>
@@ -3490,7 +4003,25 @@
                 <w:sz w:val="20"/>
                 <w:szCs w:val="20"/>
               </w:rPr>
-              <w:t xml:space="preserve">Created API’s and middlewear service for mobile and web app, designed frontend components, created location wise authorization, managing memory cache, built app setting, localization, dashboard, notification, complaint, and escalation module in </w:t>
+              <w:t xml:space="preserve">Created API’s and </w:t>
+            </w:r>
+            <w:r>
+              <w:rPr>
+                <w:rFonts w:asciiTheme="minorHAnsi" w:eastAsia="Calibri" w:hAnsiTheme="minorHAnsi" w:cstheme="minorHAnsi"/>
+                <w:color w:val="404040"/>
+                <w:sz w:val="20"/>
+                <w:szCs w:val="20"/>
+              </w:rPr>
+              <w:t>middleware</w:t>
+            </w:r>
+            <w:r>
+              <w:rPr>
+                <w:rFonts w:asciiTheme="minorHAnsi" w:eastAsia="Calibri" w:hAnsiTheme="minorHAnsi" w:cstheme="minorHAnsi"/>
+                <w:color w:val="404040"/>
+                <w:sz w:val="20"/>
+                <w:szCs w:val="20"/>
+              </w:rPr>
+              <w:t xml:space="preserve"> service for mobile and web app, designed frontend components, created location wise authorization, managing memory cache, built app setting, localization, dashboard, notification, complaint, and escalation module in </w:t>
             </w:r>
             <w:r>
               <w:rPr>
@@ -3510,7 +4041,16 @@
                 <w:sz w:val="20"/>
                 <w:szCs w:val="20"/>
               </w:rPr>
-              <w:t xml:space="preserve"> project</w:t>
+              <w:t xml:space="preserve"> </w:t>
+            </w:r>
+            <w:r>
+              <w:rPr>
+                <w:rFonts w:asciiTheme="minorHAnsi" w:eastAsia="Calibri" w:hAnsiTheme="minorHAnsi" w:cstheme="minorHAnsi"/>
+                <w:color w:val="404040"/>
+                <w:sz w:val="20"/>
+                <w:szCs w:val="20"/>
+              </w:rPr>
+              <w:t>project.</w:t>
             </w:r>
           </w:p>
           <w:p>
@@ -3597,7 +4137,16 @@
                 <w:sz w:val="20"/>
                 <w:szCs w:val="20"/>
               </w:rPr>
-              <w:t xml:space="preserve"> project</w:t>
+              <w:t xml:space="preserve"> </w:t>
+            </w:r>
+            <w:r>
+              <w:rPr>
+                <w:rFonts w:asciiTheme="minorHAnsi" w:eastAsia="Calibri" w:hAnsiTheme="minorHAnsi" w:cstheme="minorHAnsi"/>
+                <w:color w:val="404040"/>
+                <w:sz w:val="20"/>
+                <w:szCs w:val="20"/>
+              </w:rPr>
+              <w:t>project.</w:t>
             </w:r>
           </w:p>
           <w:p>
@@ -3650,7 +4199,16 @@
                 <w:sz w:val="20"/>
                 <w:szCs w:val="20"/>
               </w:rPr>
-              <w:t xml:space="preserve"> project</w:t>
+              <w:t xml:space="preserve"> </w:t>
+            </w:r>
+            <w:r>
+              <w:rPr>
+                <w:rFonts w:asciiTheme="minorHAnsi" w:eastAsia="Calibri" w:hAnsiTheme="minorHAnsi" w:cstheme="minorHAnsi"/>
+                <w:color w:val="404040"/>
+                <w:sz w:val="20"/>
+                <w:szCs w:val="20"/>
+              </w:rPr>
+              <w:t>project.</w:t>
             </w:r>
           </w:p>
           <w:p>
@@ -3703,7 +4261,16 @@
                 <w:sz w:val="20"/>
                 <w:szCs w:val="20"/>
               </w:rPr>
-              <w:t xml:space="preserve"> project</w:t>
+              <w:t xml:space="preserve"> </w:t>
+            </w:r>
+            <w:r>
+              <w:rPr>
+                <w:rFonts w:asciiTheme="minorHAnsi" w:eastAsia="Calibri" w:hAnsiTheme="minorHAnsi" w:cstheme="minorHAnsi"/>
+                <w:color w:val="404040"/>
+                <w:sz w:val="20"/>
+                <w:szCs w:val="20"/>
+              </w:rPr>
+              <w:t>project.</w:t>
             </w:r>
           </w:p>
           <w:p>
@@ -4377,6 +4944,7 @@
                 <w:color w:val="404040"/>
                 <w:sz w:val="20"/>
               </w:rPr>
+              <w:lastRenderedPageBreak/>
               <w:t>Stack</w:t>
             </w:r>
             <w:r>
@@ -4415,7 +4983,6 @@
                 <w:color w:val="404040"/>
                 <w:sz w:val="20"/>
               </w:rPr>
-              <w:lastRenderedPageBreak/>
               <w:t>Website:</w:t>
             </w:r>
             <w:r>
@@ -4604,8 +5171,9 @@
                 <w:sz w:val="20"/>
                 <w:highlight w:val="white"/>
               </w:rPr>
-              <w:t>ASP.NET Core 2.1, Angular</w:t>
-            </w:r>
+              <w:t xml:space="preserve">ASP.NET Core 2.1, </w:t>
+            </w:r>
+            <w:proofErr w:type="spellStart"/>
             <w:r>
               <w:rPr>
                 <w:rFonts w:cstheme="minorHAnsi"/>
@@ -4613,6 +5181,15 @@
                 <w:sz w:val="20"/>
                 <w:highlight w:val="white"/>
               </w:rPr>
+              <w:t>Angular</w:t>
+            </w:r>
+            <w:r>
+              <w:rPr>
+                <w:rFonts w:cstheme="minorHAnsi"/>
+                <w:color w:val="404040"/>
+                <w:sz w:val="20"/>
+                <w:highlight w:val="white"/>
+              </w:rPr>
               <w:t>.</w:t>
             </w:r>
             <w:r>
@@ -4622,7 +5199,17 @@
                 <w:sz w:val="20"/>
                 <w:highlight w:val="white"/>
               </w:rPr>
-              <w:t xml:space="preserve">Js, jQuery, PostgreSQL. </w:t>
+              <w:t>Js</w:t>
+            </w:r>
+            <w:proofErr w:type="spellEnd"/>
+            <w:r>
+              <w:rPr>
+                <w:rFonts w:cstheme="minorHAnsi"/>
+                <w:color w:val="404040"/>
+                <w:sz w:val="20"/>
+                <w:highlight w:val="white"/>
+              </w:rPr>
+              <w:t xml:space="preserve">, jQuery, PostgreSQL. </w:t>
             </w:r>
           </w:p>
           <w:p>
@@ -4699,7 +5286,15 @@
                 <w:color w:val="000000"/>
                 <w:sz w:val="20"/>
               </w:rPr>
-              <w:t>Using this web application LGED users and citizens can get access to information on all development activities and projects around at their fingers point and provide feedback and suggestion</w:t>
+              <w:t xml:space="preserve">Using this web application LGED users and citizens can get access to information on all development activities and projects around at their fingers point and provide feedback and </w:t>
+            </w:r>
+            <w:r>
+              <w:rPr>
+                <w:rFonts w:eastAsia="Calibri" w:cstheme="minorHAnsi"/>
+                <w:color w:val="000000"/>
+                <w:sz w:val="20"/>
+              </w:rPr>
+              <w:t>suggestion.</w:t>
             </w:r>
           </w:p>
           <w:p>
@@ -4798,14 +5393,23 @@
                 <w:color w:val="404040"/>
                 <w:sz w:val="20"/>
               </w:rPr>
-              <w:t xml:space="preserve"> Asp.net MVC 5, Angular</w:t>
-            </w:r>
+              <w:t xml:space="preserve"> Asp.net MVC 5, </w:t>
+            </w:r>
+            <w:proofErr w:type="spellStart"/>
             <w:r>
               <w:rPr>
                 <w:rFonts w:cstheme="minorHAnsi"/>
                 <w:color w:val="404040"/>
                 <w:sz w:val="20"/>
               </w:rPr>
+              <w:t>Angular</w:t>
+            </w:r>
+            <w:r>
+              <w:rPr>
+                <w:rFonts w:cstheme="minorHAnsi"/>
+                <w:color w:val="404040"/>
+                <w:sz w:val="20"/>
+              </w:rPr>
               <w:t>.</w:t>
             </w:r>
             <w:r>
@@ -4814,7 +5418,16 @@
                 <w:color w:val="404040"/>
                 <w:sz w:val="20"/>
               </w:rPr>
-              <w:t xml:space="preserve">Js, Oracle, Entity Framework. </w:t>
+              <w:t>Js</w:t>
+            </w:r>
+            <w:proofErr w:type="spellEnd"/>
+            <w:r>
+              <w:rPr>
+                <w:rFonts w:cstheme="minorHAnsi"/>
+                <w:color w:val="404040"/>
+                <w:sz w:val="20"/>
+              </w:rPr>
+              <w:t xml:space="preserve">, Oracle, Entity Framework. </w:t>
             </w:r>
           </w:p>
           <w:p>
@@ -4877,15 +5490,27 @@
                 <w:szCs w:val="22"/>
               </w:rPr>
             </w:pPr>
-            <w:r>
-              <w:rPr>
-                <w:rFonts w:eastAsia="Calibri" w:cstheme="minorHAnsi"/>
-                <w:b/>
-                <w:bCs/>
-                <w:color w:val="404040"/>
-                <w:szCs w:val="22"/>
-              </w:rPr>
-              <w:t xml:space="preserve">Databiz Software Ltd- </w:t>
+            <w:proofErr w:type="spellStart"/>
+            <w:r>
+              <w:rPr>
+                <w:rFonts w:eastAsia="Calibri" w:cstheme="minorHAnsi"/>
+                <w:b/>
+                <w:bCs/>
+                <w:color w:val="404040"/>
+                <w:szCs w:val="22"/>
+              </w:rPr>
+              <w:t>Databiz</w:t>
+            </w:r>
+            <w:proofErr w:type="spellEnd"/>
+            <w:r>
+              <w:rPr>
+                <w:rFonts w:eastAsia="Calibri" w:cstheme="minorHAnsi"/>
+                <w:b/>
+                <w:bCs/>
+                <w:color w:val="404040"/>
+                <w:szCs w:val="22"/>
+              </w:rPr>
+              <w:t xml:space="preserve"> Software Ltd- </w:t>
             </w:r>
             <w:r>
               <w:rPr>
@@ -5001,7 +5626,19 @@
                 <w:sz w:val="20"/>
                 <w:szCs w:val="20"/>
               </w:rPr>
-              <w:t>Asp.Net, Angular</w:t>
+              <w:t xml:space="preserve">Asp.Net, </w:t>
+            </w:r>
+            <w:proofErr w:type="spellStart"/>
+            <w:r>
+              <w:rPr>
+                <w:rFonts w:asciiTheme="minorHAnsi" w:eastAsia="Calibri" w:hAnsiTheme="minorHAnsi" w:cstheme="minorHAnsi"/>
+                <w:b/>
+                <w:bCs/>
+                <w:color w:val="404040"/>
+                <w:sz w:val="20"/>
+                <w:szCs w:val="20"/>
+              </w:rPr>
+              <w:t>Angular</w:t>
             </w:r>
             <w:r>
               <w:rPr>
@@ -5014,16 +5651,28 @@
               </w:rPr>
               <w:t>Js</w:t>
             </w:r>
-            <w:r>
-              <w:rPr>
-                <w:rFonts w:asciiTheme="minorHAnsi" w:eastAsia="Calibri" w:hAnsiTheme="minorHAnsi" w:cstheme="minorHAnsi"/>
-                <w:b/>
-                <w:bCs/>
-                <w:color w:val="404040"/>
-                <w:sz w:val="20"/>
-                <w:szCs w:val="20"/>
-              </w:rPr>
-              <w:t>, JavaScript, jQuery</w:t>
+            <w:proofErr w:type="spellEnd"/>
+            <w:r>
+              <w:rPr>
+                <w:rFonts w:asciiTheme="minorHAnsi" w:eastAsia="Calibri" w:hAnsiTheme="minorHAnsi" w:cstheme="minorHAnsi"/>
+                <w:b/>
+                <w:bCs/>
+                <w:color w:val="404040"/>
+                <w:sz w:val="20"/>
+                <w:szCs w:val="20"/>
+              </w:rPr>
+              <w:t xml:space="preserve">, JavaScript, </w:t>
+            </w:r>
+            <w:r>
+              <w:rPr>
+                <w:rFonts w:asciiTheme="minorHAnsi" w:eastAsia="Calibri" w:hAnsiTheme="minorHAnsi" w:cstheme="minorHAnsi"/>
+                <w:b/>
+                <w:bCs/>
+                <w:color w:val="404040"/>
+                <w:sz w:val="20"/>
+                <w:szCs w:val="20"/>
+              </w:rPr>
+              <w:t>jQuery.</w:t>
             </w:r>
           </w:p>
           <w:p>
@@ -5251,7 +5900,16 @@
                 <w:sz w:val="20"/>
                 <w:szCs w:val="20"/>
               </w:rPr>
-              <w:t xml:space="preserve"> system</w:t>
+              <w:t xml:space="preserve"> </w:t>
+            </w:r>
+            <w:r>
+              <w:rPr>
+                <w:rFonts w:asciiTheme="minorHAnsi" w:eastAsia="Calibri" w:hAnsiTheme="minorHAnsi" w:cstheme="minorHAnsi"/>
+                <w:color w:val="404040"/>
+                <w:sz w:val="20"/>
+                <w:szCs w:val="20"/>
+              </w:rPr>
+              <w:t>system.</w:t>
             </w:r>
           </w:p>
           <w:p>
@@ -5292,7 +5950,16 @@
                 <w:sz w:val="20"/>
                 <w:szCs w:val="20"/>
               </w:rPr>
-              <w:t>as involved in Database designing, writing complex SQL queries</w:t>
+              <w:t xml:space="preserve">as involved in Database designing, writing complex SQL </w:t>
+            </w:r>
+            <w:r>
+              <w:rPr>
+                <w:rFonts w:asciiTheme="minorHAnsi" w:eastAsia="Calibri" w:hAnsiTheme="minorHAnsi" w:cstheme="minorHAnsi"/>
+                <w:color w:val="404040"/>
+                <w:sz w:val="20"/>
+                <w:szCs w:val="20"/>
+              </w:rPr>
+              <w:t>queries.</w:t>
             </w:r>
           </w:p>
           <w:p>
@@ -5344,7 +6011,16 @@
                 <w:sz w:val="20"/>
                 <w:szCs w:val="20"/>
               </w:rPr>
-              <w:t xml:space="preserve"> and solve them</w:t>
+              <w:t xml:space="preserve"> and solve </w:t>
+            </w:r>
+            <w:r>
+              <w:rPr>
+                <w:rFonts w:asciiTheme="minorHAnsi" w:eastAsia="Calibri" w:hAnsiTheme="minorHAnsi" w:cstheme="minorHAnsi"/>
+                <w:color w:val="404040"/>
+                <w:sz w:val="20"/>
+                <w:szCs w:val="20"/>
+              </w:rPr>
+              <w:t>them.</w:t>
             </w:r>
           </w:p>
           <w:p>
@@ -5385,7 +6061,16 @@
                 <w:sz w:val="20"/>
                 <w:szCs w:val="20"/>
               </w:rPr>
-              <w:t>reated web forms and handled submitted data and generated report based on that</w:t>
+              <w:t xml:space="preserve">reated web forms and handled submitted data and generated report based on </w:t>
+            </w:r>
+            <w:r>
+              <w:rPr>
+                <w:rFonts w:asciiTheme="minorHAnsi" w:eastAsia="Calibri" w:hAnsiTheme="minorHAnsi" w:cstheme="minorHAnsi"/>
+                <w:color w:val="404040"/>
+                <w:sz w:val="20"/>
+                <w:szCs w:val="20"/>
+              </w:rPr>
+              <w:t>that.</w:t>
             </w:r>
           </w:p>
           <w:p>
@@ -5537,7 +6222,25 @@
                 <w:color w:val="404040"/>
                 <w:sz w:val="20"/>
               </w:rPr>
-              <w:t>: ASP.NET MVC 4, ADO.NET, Entity framework, jQuery, jQuery EasyUI and SQL Server, CSS3.</w:t>
+              <w:t xml:space="preserve">: ASP.NET MVC 4, ADO.NET, Entity framework, jQuery, jQuery </w:t>
+            </w:r>
+            <w:proofErr w:type="spellStart"/>
+            <w:r>
+              <w:rPr>
+                <w:rFonts w:eastAsia="Calibri"/>
+                <w:color w:val="404040"/>
+                <w:sz w:val="20"/>
+              </w:rPr>
+              <w:t>EasyUI</w:t>
+            </w:r>
+            <w:proofErr w:type="spellEnd"/>
+            <w:r>
+              <w:rPr>
+                <w:rFonts w:eastAsia="Calibri"/>
+                <w:color w:val="404040"/>
+                <w:sz w:val="20"/>
+              </w:rPr>
+              <w:t xml:space="preserve"> and SQL Server, CSS3.</w:t>
             </w:r>
           </w:p>
           <w:p>
@@ -5648,7 +6351,25 @@
                 <w:color w:val="404040"/>
                 <w:sz w:val="20"/>
               </w:rPr>
-              <w:t>: ASP.NET MVC-4, ADO.NET, LINQ, Angular Js, jQuery, and MS SQL Server</w:t>
+              <w:t xml:space="preserve">: ASP.NET MVC-4, ADO.NET, LINQ, Angular </w:t>
+            </w:r>
+            <w:proofErr w:type="spellStart"/>
+            <w:r>
+              <w:rPr>
+                <w:rFonts w:eastAsia="Calibri"/>
+                <w:color w:val="404040"/>
+                <w:sz w:val="20"/>
+              </w:rPr>
+              <w:t>Js</w:t>
+            </w:r>
+            <w:proofErr w:type="spellEnd"/>
+            <w:r>
+              <w:rPr>
+                <w:rFonts w:eastAsia="Calibri"/>
+                <w:color w:val="404040"/>
+                <w:sz w:val="20"/>
+              </w:rPr>
+              <w:t>, jQuery, and MS SQL Server</w:t>
             </w:r>
           </w:p>
           <w:p>

</xml_diff>

<commit_message>
remove websites, updated responsibility
</commit_message>
<xml_diff>
--- a/iamimrankhan95_1712231150.docx
+++ b/iamimrankhan95_1712231150.docx
@@ -95,6 +95,8 @@
               </w:tabs>
               <w:rPr>
                 <w:rFonts w:ascii="Consolas" w:eastAsia="Calibri" w:hAnsi="Consolas" w:cs="Red Hat Mono"/>
+                <w:b/>
+                <w:bCs/>
                 <w:caps w:val="0"/>
                 <w:color w:val="000000" w:themeColor="text1"/>
                 <w:kern w:val="0"/>
@@ -105,13 +107,119 @@
             <w:r>
               <w:rPr>
                 <w:rFonts w:ascii="Consolas" w:eastAsia="Calibri" w:hAnsi="Consolas" w:cs="Red Hat Mono"/>
+                <w:b/>
+                <w:bCs/>
                 <w:caps w:val="0"/>
                 <w:color w:val="000000" w:themeColor="text1"/>
                 <w:kern w:val="0"/>
                 <w:sz w:val="20"/>
                 <w:szCs w:val="20"/>
               </w:rPr>
-              <w:t>.Net Core | Azure | Node.js | Python | Microservice | Angular</w:t>
+              <w:t xml:space="preserve">.Net </w:t>
+            </w:r>
+            <w:r>
+              <w:rPr>
+                <w:rFonts w:ascii="Consolas" w:eastAsia="Calibri" w:hAnsi="Consolas" w:cs="Red Hat Mono"/>
+                <w:b/>
+                <w:bCs/>
+                <w:caps w:val="0"/>
+                <w:color w:val="000000" w:themeColor="text1"/>
+                <w:kern w:val="0"/>
+                <w:sz w:val="20"/>
+                <w:szCs w:val="20"/>
+              </w:rPr>
+              <w:t xml:space="preserve">| </w:t>
+            </w:r>
+            <w:r>
+              <w:rPr>
+                <w:rFonts w:ascii="Consolas" w:eastAsia="Calibri" w:hAnsi="Consolas" w:cs="Red Hat Mono"/>
+                <w:b/>
+                <w:bCs/>
+                <w:caps w:val="0"/>
+                <w:color w:val="000000" w:themeColor="text1"/>
+                <w:kern w:val="0"/>
+                <w:sz w:val="20"/>
+                <w:szCs w:val="20"/>
+              </w:rPr>
+              <w:t>Angular</w:t>
+            </w:r>
+            <w:r>
+              <w:rPr>
+                <w:rFonts w:ascii="Consolas" w:eastAsia="Calibri" w:hAnsi="Consolas" w:cs="Red Hat Mono"/>
+                <w:b/>
+                <w:bCs/>
+                <w:caps w:val="0"/>
+                <w:color w:val="000000" w:themeColor="text1"/>
+                <w:kern w:val="0"/>
+                <w:sz w:val="20"/>
+                <w:szCs w:val="20"/>
+              </w:rPr>
+              <w:t xml:space="preserve"> </w:t>
+            </w:r>
+            <w:r>
+              <w:rPr>
+                <w:rFonts w:ascii="Consolas" w:eastAsia="Calibri" w:hAnsi="Consolas" w:cs="Red Hat Mono"/>
+                <w:b/>
+                <w:bCs/>
+                <w:caps w:val="0"/>
+                <w:color w:val="000000" w:themeColor="text1"/>
+                <w:kern w:val="0"/>
+                <w:sz w:val="20"/>
+                <w:szCs w:val="20"/>
+              </w:rPr>
+              <w:t>| Python |</w:t>
+            </w:r>
+            <w:r>
+              <w:rPr>
+                <w:rFonts w:ascii="Consolas" w:eastAsia="Calibri" w:hAnsi="Consolas" w:cs="Red Hat Mono"/>
+                <w:b/>
+                <w:bCs/>
+                <w:caps w:val="0"/>
+                <w:color w:val="000000" w:themeColor="text1"/>
+                <w:kern w:val="0"/>
+                <w:sz w:val="20"/>
+                <w:szCs w:val="20"/>
+              </w:rPr>
+              <w:t xml:space="preserve"> </w:t>
+            </w:r>
+            <w:r>
+              <w:rPr>
+                <w:rFonts w:ascii="Consolas" w:eastAsia="Calibri" w:hAnsi="Consolas" w:cs="Red Hat Mono"/>
+                <w:b/>
+                <w:bCs/>
+                <w:caps w:val="0"/>
+                <w:color w:val="000000" w:themeColor="text1"/>
+                <w:kern w:val="0"/>
+                <w:sz w:val="20"/>
+                <w:szCs w:val="20"/>
+              </w:rPr>
+              <w:t>Azure</w:t>
+            </w:r>
+            <w:r>
+              <w:rPr>
+                <w:rFonts w:ascii="Consolas" w:eastAsia="Calibri" w:hAnsi="Consolas" w:cs="Red Hat Mono"/>
+                <w:b/>
+                <w:bCs/>
+                <w:caps w:val="0"/>
+                <w:color w:val="000000" w:themeColor="text1"/>
+                <w:kern w:val="0"/>
+                <w:sz w:val="20"/>
+                <w:szCs w:val="20"/>
+              </w:rPr>
+              <w:t>|</w:t>
+            </w:r>
+            <w:r>
+              <w:rPr>
+                <w:rFonts w:ascii="Consolas" w:eastAsia="Calibri" w:hAnsi="Consolas" w:cs="Red Hat Mono"/>
+                <w:b/>
+                <w:bCs/>
+                <w:caps w:val="0"/>
+                <w:color w:val="000000" w:themeColor="text1"/>
+                <w:kern w:val="0"/>
+                <w:sz w:val="20"/>
+                <w:szCs w:val="20"/>
+              </w:rPr>
+              <w:t xml:space="preserve"> Microservice</w:t>
             </w:r>
           </w:p>
           <w:p>
@@ -506,7 +614,23 @@
                 <w:bCs/>
                 <w:szCs w:val="22"/>
               </w:rPr>
-              <w:t xml:space="preserve"> years of experience as a full-stack developer. I love to take on challenges and explore myself. Learning new technologies is always quick for me. Often, I was included to solve complex problems. I have handled many projects alone. I also have working experience in Agile Methodology. I understand the importance of creating readable, clean code and easily maintainable source code. I have good knowledge of Software Architecture and Design. I am confident about my skills, and I always assign myself the hardest task. I also have certifications in Machine learning and Deep learning. I enjoy my work and am ready to do whatever it takes to be a successful Software Engineer.</w:t>
+              <w:t xml:space="preserve"> years of experience as a full-stack developer. I love to take on challenges and explore myself. Learning new technologies is always quick for me. Often, I was included to solve complex problems. I have handled many projects alone. I also have working experience in Agile Methodology.</w:t>
+            </w:r>
+            <w:r>
+              <w:rPr>
+                <w:rFonts w:cstheme="minorHAnsi"/>
+                <w:bCs/>
+                <w:szCs w:val="22"/>
+              </w:rPr>
+              <w:t xml:space="preserve"> I </w:t>
+            </w:r>
+            <w:r>
+              <w:rPr>
+                <w:rFonts w:cstheme="minorHAnsi"/>
+                <w:bCs/>
+                <w:szCs w:val="22"/>
+              </w:rPr>
+              <w:t>have good knowledge of Software Architecture and Design. I am confident about my skills, and I always assign myself the hardest task. I also have certifications in Machine learning and Deep learning. I enjoy my work and am ready to do whatever it takes to be a successful Software Engineer.</w:t>
             </w:r>
           </w:p>
           <w:p/>
@@ -1746,7 +1870,18 @@
                 <w:sz w:val="20"/>
                 <w:szCs w:val="20"/>
               </w:rPr>
-              <w:t>Microservice technology, .Net, Python and Node.js</w:t>
+              <w:t xml:space="preserve">Microservice technology, .Net, </w:t>
+            </w:r>
+            <w:r>
+              <w:rPr>
+                <w:rFonts w:asciiTheme="minorHAnsi" w:eastAsia="Calibri" w:hAnsiTheme="minorHAnsi" w:cstheme="minorHAnsi"/>
+                <w:b/>
+                <w:bCs/>
+                <w:color w:val="404040"/>
+                <w:sz w:val="20"/>
+                <w:szCs w:val="20"/>
+              </w:rPr>
+              <w:t>Python.</w:t>
             </w:r>
           </w:p>
           <w:p>
@@ -2244,7 +2379,25 @@
                 <w:sz w:val="20"/>
                 <w:szCs w:val="20"/>
               </w:rPr>
-              <w:t xml:space="preserve"> Node.js, Express.js, </w:t>
+              <w:t xml:space="preserve"> </w:t>
+            </w:r>
+            <w:r>
+              <w:rPr>
+                <w:rFonts w:asciiTheme="minorHAnsi" w:eastAsia="Calibri" w:hAnsiTheme="minorHAnsi" w:cstheme="minorHAnsi"/>
+                <w:color w:val="000000"/>
+                <w:sz w:val="20"/>
+                <w:szCs w:val="20"/>
+              </w:rPr>
+              <w:t>.Net 6</w:t>
+            </w:r>
+            <w:r>
+              <w:rPr>
+                <w:rFonts w:asciiTheme="minorHAnsi" w:eastAsia="Calibri" w:hAnsiTheme="minorHAnsi" w:cstheme="minorHAnsi"/>
+                <w:color w:val="000000"/>
+                <w:sz w:val="20"/>
+                <w:szCs w:val="20"/>
+              </w:rPr>
+              <w:t xml:space="preserve">, </w:t>
             </w:r>
             <w:proofErr w:type="spellStart"/>
             <w:r>
@@ -2434,16 +2587,29 @@
                 <w:sz w:val="20"/>
                 <w:szCs w:val="20"/>
               </w:rPr>
-              <w:t>Identity Provider, Gateway, Service Discovery, Python, .Net, Java. Node.js</w:t>
-            </w:r>
-          </w:p>
-          <w:p>
-            <w:pPr>
-              <w:pStyle w:val="ListParagraph"/>
-              <w:numPr>
-                <w:ilvl w:val="0"/>
-                <w:numId w:val="10"/>
-              </w:numPr>
+              <w:t xml:space="preserve">Identity </w:t>
+            </w:r>
+            <w:r>
+              <w:rPr>
+                <w:rFonts w:asciiTheme="minorHAnsi" w:eastAsia="Calibri" w:hAnsiTheme="minorHAnsi" w:cstheme="minorHAnsi"/>
+                <w:color w:val="000000"/>
+                <w:sz w:val="20"/>
+                <w:szCs w:val="20"/>
+              </w:rPr>
+              <w:t>Provider (AD)</w:t>
+            </w:r>
+            <w:r>
+              <w:rPr>
+                <w:rFonts w:asciiTheme="minorHAnsi" w:eastAsia="Calibri" w:hAnsiTheme="minorHAnsi" w:cstheme="minorHAnsi"/>
+                <w:color w:val="000000"/>
+                <w:sz w:val="20"/>
+                <w:szCs w:val="20"/>
+              </w:rPr>
+              <w:t>, Gateway, Service Discovery, Python, .Net</w:t>
+            </w:r>
+          </w:p>
+          <w:p>
+            <w:pPr>
               <w:pBdr>
                 <w:top w:val="nil"/>
                 <w:left w:val="nil"/>
@@ -2452,119 +2618,9 @@
                 <w:between w:val="nil"/>
               </w:pBdr>
               <w:rPr>
-                <w:rFonts w:asciiTheme="minorHAnsi" w:eastAsia="Calibri" w:hAnsiTheme="minorHAnsi" w:cstheme="minorHAnsi"/>
+                <w:rFonts w:eastAsia="Calibri" w:cstheme="minorHAnsi"/>
                 <w:color w:val="000000"/>
                 <w:sz w:val="20"/>
-                <w:szCs w:val="20"/>
-              </w:rPr>
-            </w:pPr>
-            <w:r>
-              <w:rPr>
-                <w:rFonts w:asciiTheme="minorHAnsi" w:eastAsia="Calibri" w:hAnsiTheme="minorHAnsi" w:cstheme="minorHAnsi"/>
-                <w:b/>
-                <w:bCs/>
-                <w:color w:val="000000"/>
-                <w:sz w:val="20"/>
-                <w:szCs w:val="20"/>
-              </w:rPr>
-              <w:t>Genie:</w:t>
-            </w:r>
-            <w:r>
-              <w:rPr>
-                <w:rFonts w:asciiTheme="minorHAnsi" w:eastAsia="Calibri" w:hAnsiTheme="minorHAnsi" w:cstheme="minorHAnsi"/>
-                <w:color w:val="000000"/>
-                <w:sz w:val="20"/>
-                <w:szCs w:val="20"/>
-              </w:rPr>
-              <w:t xml:space="preserve"> This is a full featured reusable </w:t>
-            </w:r>
-            <w:r>
-              <w:rPr>
-                <w:rFonts w:asciiTheme="minorHAnsi" w:eastAsia="Calibri" w:hAnsiTheme="minorHAnsi" w:cstheme="minorHAnsi"/>
-                <w:b/>
-                <w:bCs/>
-                <w:color w:val="404040"/>
-                <w:sz w:val="20"/>
-                <w:szCs w:val="20"/>
-              </w:rPr>
-              <w:t>White-Label Microservices</w:t>
-            </w:r>
-            <w:r>
-              <w:rPr>
-                <w:rFonts w:asciiTheme="minorHAnsi" w:eastAsia="Calibri" w:hAnsiTheme="minorHAnsi" w:cstheme="minorHAnsi"/>
-                <w:b/>
-                <w:bCs/>
-                <w:color w:val="404040"/>
-                <w:sz w:val="20"/>
-                <w:szCs w:val="20"/>
-              </w:rPr>
-              <w:t xml:space="preserve"> </w:t>
-            </w:r>
-            <w:r>
-              <w:rPr>
-                <w:rFonts w:asciiTheme="minorHAnsi" w:eastAsia="Calibri" w:hAnsiTheme="minorHAnsi" w:cstheme="minorHAnsi"/>
-                <w:color w:val="404040"/>
-                <w:sz w:val="20"/>
-                <w:szCs w:val="20"/>
-              </w:rPr>
-              <w:t xml:space="preserve">architecture building for the internal product </w:t>
-            </w:r>
-          </w:p>
-          <w:p>
-            <w:pPr>
-              <w:pStyle w:val="ListParagraph"/>
-              <w:pBdr>
-                <w:top w:val="nil"/>
-                <w:left w:val="nil"/>
-                <w:bottom w:val="nil"/>
-                <w:right w:val="nil"/>
-                <w:between w:val="nil"/>
-              </w:pBdr>
-              <w:ind w:left="1440"/>
-              <w:rPr>
-                <w:rFonts w:asciiTheme="minorHAnsi" w:eastAsia="Calibri" w:hAnsiTheme="minorHAnsi" w:cstheme="minorHAnsi"/>
-                <w:color w:val="000000"/>
-                <w:sz w:val="20"/>
-                <w:szCs w:val="20"/>
-              </w:rPr>
-            </w:pPr>
-            <w:r>
-              <w:rPr>
-                <w:rFonts w:asciiTheme="minorHAnsi" w:eastAsia="Calibri" w:hAnsiTheme="minorHAnsi" w:cstheme="minorHAnsi"/>
-                <w:b/>
-                <w:bCs/>
-                <w:color w:val="000000"/>
-                <w:sz w:val="20"/>
-                <w:szCs w:val="20"/>
-              </w:rPr>
-              <w:t xml:space="preserve">Stack: </w:t>
-            </w:r>
-            <w:r>
-              <w:rPr>
-                <w:rFonts w:asciiTheme="minorHAnsi" w:eastAsia="Calibri" w:hAnsiTheme="minorHAnsi" w:cstheme="minorHAnsi"/>
-                <w:color w:val="000000"/>
-                <w:sz w:val="20"/>
-                <w:szCs w:val="20"/>
-              </w:rPr>
-              <w:t>Identity Provider, Gateway, Service Discovery, Python, .Net, Java. Node.js</w:t>
-            </w:r>
-          </w:p>
-          <w:p>
-            <w:pPr>
-              <w:pStyle w:val="ListParagraph"/>
-              <w:pBdr>
-                <w:top w:val="nil"/>
-                <w:left w:val="nil"/>
-                <w:bottom w:val="nil"/>
-                <w:right w:val="nil"/>
-                <w:between w:val="nil"/>
-              </w:pBdr>
-              <w:ind w:left="1440"/>
-              <w:rPr>
-                <w:rFonts w:asciiTheme="minorHAnsi" w:eastAsia="Calibri" w:hAnsiTheme="minorHAnsi" w:cstheme="minorHAnsi"/>
-                <w:color w:val="000000"/>
-                <w:sz w:val="20"/>
-                <w:szCs w:val="20"/>
               </w:rPr>
             </w:pPr>
           </w:p>
@@ -2788,7 +2844,7 @@
                 <w:sz w:val="20"/>
                 <w:szCs w:val="20"/>
               </w:rPr>
-              <w:t xml:space="preserve">.Net and Node.js developer with React, Vue and Azure cloud </w:t>
+              <w:t xml:space="preserve">.Net developer with Vue and Azure cloud </w:t>
             </w:r>
             <w:r>
               <w:rPr>
@@ -2840,7 +2896,6 @@
                 <w:sz w:val="20"/>
                 <w:szCs w:val="20"/>
               </w:rPr>
-              <w:lastRenderedPageBreak/>
               <w:t>Consulted</w:t>
             </w:r>
             <w:r>
@@ -2943,6 +2998,7 @@
                 <w:sz w:val="20"/>
                 <w:szCs w:val="20"/>
               </w:rPr>
+              <w:lastRenderedPageBreak/>
               <w:t xml:space="preserve">Designed and developed frontend layouts and components based on wireframes or user requirements using </w:t>
             </w:r>
             <w:r>
@@ -3192,6 +3248,15 @@
               </w:rPr>
               <w:t xml:space="preserve"> A set of SharePoint extensions backed by serverless API used for digitally signing company documents using Northern Europe’s e-signing platform Scrive</w:t>
             </w:r>
+            <w:r>
+              <w:rPr>
+                <w:rFonts w:asciiTheme="minorHAnsi" w:eastAsia="Calibri" w:hAnsiTheme="minorHAnsi" w:cstheme="minorHAnsi"/>
+                <w:color w:val="000000"/>
+                <w:sz w:val="20"/>
+                <w:szCs w:val="20"/>
+              </w:rPr>
+              <w:t>, the documents can be escalated and de-escalated among different party.</w:t>
+            </w:r>
           </w:p>
           <w:p>
             <w:pPr>
@@ -3239,7 +3304,25 @@
                 <w:sz w:val="20"/>
                 <w:szCs w:val="20"/>
               </w:rPr>
-              <w:t xml:space="preserve">.Net Core, </w:t>
+              <w:t>.Net Core</w:t>
+            </w:r>
+            <w:r>
+              <w:rPr>
+                <w:rFonts w:asciiTheme="minorHAnsi" w:eastAsia="Calibri" w:hAnsiTheme="minorHAnsi" w:cstheme="minorHAnsi"/>
+                <w:color w:val="000000"/>
+                <w:sz w:val="20"/>
+                <w:szCs w:val="20"/>
+              </w:rPr>
+              <w:t xml:space="preserve"> 3.1</w:t>
+            </w:r>
+            <w:r>
+              <w:rPr>
+                <w:rFonts w:asciiTheme="minorHAnsi" w:eastAsia="Calibri" w:hAnsiTheme="minorHAnsi" w:cstheme="minorHAnsi"/>
+                <w:color w:val="000000"/>
+                <w:sz w:val="20"/>
+                <w:szCs w:val="20"/>
+              </w:rPr>
+              <w:t xml:space="preserve">, </w:t>
             </w:r>
             <w:proofErr w:type="spellStart"/>
             <w:r>
@@ -3391,6 +3474,15 @@
               </w:rPr>
               <w:t>Scrive.</w:t>
             </w:r>
+            <w:r>
+              <w:rPr>
+                <w:rFonts w:asciiTheme="minorHAnsi" w:eastAsia="Calibri" w:hAnsiTheme="minorHAnsi" w:cstheme="minorHAnsi"/>
+                <w:color w:val="000000"/>
+                <w:sz w:val="20"/>
+                <w:szCs w:val="20"/>
+              </w:rPr>
+              <w:t xml:space="preserve"> </w:t>
+            </w:r>
           </w:p>
           <w:p>
             <w:pPr>
@@ -3438,7 +3530,25 @@
                 <w:sz w:val="20"/>
                 <w:szCs w:val="20"/>
               </w:rPr>
-              <w:t xml:space="preserve">.Net core, </w:t>
+              <w:t>.Net core</w:t>
+            </w:r>
+            <w:r>
+              <w:rPr>
+                <w:rFonts w:asciiTheme="minorHAnsi" w:eastAsia="Calibri" w:hAnsiTheme="minorHAnsi" w:cstheme="minorHAnsi"/>
+                <w:color w:val="000000"/>
+                <w:sz w:val="20"/>
+                <w:szCs w:val="20"/>
+              </w:rPr>
+              <w:t xml:space="preserve"> 3.1</w:t>
+            </w:r>
+            <w:r>
+              <w:rPr>
+                <w:rFonts w:asciiTheme="minorHAnsi" w:eastAsia="Calibri" w:hAnsiTheme="minorHAnsi" w:cstheme="minorHAnsi"/>
+                <w:color w:val="000000"/>
+                <w:sz w:val="20"/>
+                <w:szCs w:val="20"/>
+              </w:rPr>
+              <w:t xml:space="preserve">, </w:t>
             </w:r>
             <w:proofErr w:type="spellStart"/>
             <w:r>
@@ -3720,7 +3830,7 @@
                 <w:sz w:val="20"/>
                 <w:szCs w:val="20"/>
               </w:rPr>
-              <w:t xml:space="preserve">.Net core, Node.js, Angular, PostgreSQL, </w:t>
+              <w:t xml:space="preserve">.Net core, Angular, PostgreSQL, </w:t>
             </w:r>
             <w:proofErr w:type="spellStart"/>
             <w:r>
@@ -3820,7 +3930,43 @@
                 <w:sz w:val="20"/>
                 <w:szCs w:val="20"/>
               </w:rPr>
-              <w:t xml:space="preserve">Managed many projects </w:t>
+              <w:t xml:space="preserve">Took ownership and </w:t>
+            </w:r>
+            <w:r>
+              <w:rPr>
+                <w:rFonts w:asciiTheme="minorHAnsi" w:eastAsia="Calibri" w:hAnsiTheme="minorHAnsi" w:cstheme="minorHAnsi"/>
+                <w:color w:val="404040"/>
+                <w:sz w:val="20"/>
+                <w:szCs w:val="20"/>
+              </w:rPr>
+              <w:t>managed</w:t>
+            </w:r>
+            <w:r>
+              <w:rPr>
+                <w:rFonts w:asciiTheme="minorHAnsi" w:eastAsia="Calibri" w:hAnsiTheme="minorHAnsi" w:cstheme="minorHAnsi"/>
+                <w:color w:val="404040"/>
+                <w:sz w:val="20"/>
+                <w:szCs w:val="20"/>
+              </w:rPr>
+              <w:t xml:space="preserve"> </w:t>
+            </w:r>
+            <w:r>
+              <w:rPr>
+                <w:rFonts w:asciiTheme="minorHAnsi" w:eastAsia="Calibri" w:hAnsiTheme="minorHAnsi" w:cstheme="minorHAnsi"/>
+                <w:color w:val="404040"/>
+                <w:sz w:val="20"/>
+                <w:szCs w:val="20"/>
+              </w:rPr>
+              <w:t>several</w:t>
+            </w:r>
+            <w:r>
+              <w:rPr>
+                <w:rFonts w:asciiTheme="minorHAnsi" w:eastAsia="Calibri" w:hAnsiTheme="minorHAnsi" w:cstheme="minorHAnsi"/>
+                <w:color w:val="404040"/>
+                <w:sz w:val="20"/>
+                <w:szCs w:val="20"/>
+              </w:rPr>
+              <w:t xml:space="preserve"> projects </w:t>
             </w:r>
             <w:r>
               <w:rPr>
@@ -3838,7 +3984,7 @@
                 <w:sz w:val="20"/>
                 <w:szCs w:val="20"/>
               </w:rPr>
-              <w:t xml:space="preserve">and build many core modules alone. </w:t>
+              <w:t xml:space="preserve">and build many core modules. </w:t>
             </w:r>
           </w:p>
           <w:p>
@@ -4003,6 +4149,15 @@
                 <w:sz w:val="20"/>
                 <w:szCs w:val="20"/>
               </w:rPr>
+              <w:t xml:space="preserve">Handled lonely for long time and </w:t>
+            </w:r>
+            <w:r>
+              <w:rPr>
+                <w:rFonts w:asciiTheme="minorHAnsi" w:eastAsia="Calibri" w:hAnsiTheme="minorHAnsi" w:cstheme="minorHAnsi"/>
+                <w:color w:val="404040"/>
+                <w:sz w:val="20"/>
+                <w:szCs w:val="20"/>
+              </w:rPr>
               <w:t xml:space="preserve">Created API’s and </w:t>
             </w:r>
             <w:r>
@@ -4083,7 +4238,16 @@
                 <w:sz w:val="20"/>
                 <w:szCs w:val="20"/>
               </w:rPr>
-              <w:t xml:space="preserve">Created authentication, authorization, and student registration and application module added many </w:t>
+              <w:t>Worked as the lead full-stack engineer, c</w:t>
+            </w:r>
+            <w:r>
+              <w:rPr>
+                <w:rFonts w:asciiTheme="minorHAnsi" w:eastAsia="Calibri" w:hAnsiTheme="minorHAnsi" w:cstheme="minorHAnsi"/>
+                <w:color w:val="404040"/>
+                <w:sz w:val="20"/>
+                <w:szCs w:val="20"/>
+              </w:rPr>
+              <w:t xml:space="preserve">reated authentication, authorization, and student registration and application module added many </w:t>
             </w:r>
             <w:r>
               <w:rPr>
@@ -4179,7 +4343,16 @@
                 <w:sz w:val="20"/>
                 <w:szCs w:val="20"/>
               </w:rPr>
-              <w:t xml:space="preserve">Developed project skeleton, Authentication, and authorization module, involved in generating complex reports, guiding the junior developer, database design, attending client meeting for </w:t>
+              <w:t>Worked as lead engineer and d</w:t>
+            </w:r>
+            <w:r>
+              <w:rPr>
+                <w:rFonts w:asciiTheme="minorHAnsi" w:eastAsia="Calibri" w:hAnsiTheme="minorHAnsi" w:cstheme="minorHAnsi"/>
+                <w:color w:val="404040"/>
+                <w:sz w:val="20"/>
+                <w:szCs w:val="20"/>
+              </w:rPr>
+              <w:t xml:space="preserve">eveloped project skeleton, Authentication, and authorization module, involved in generating complex reports, guiding the junior developer, database design, attending client meeting for </w:t>
             </w:r>
             <w:r>
               <w:rPr>
@@ -4329,7 +4502,7 @@
                 <w:color w:val="404040"/>
                 <w:sz w:val="20"/>
               </w:rPr>
-              <w:t xml:space="preserve">BIWTA (Bangladesh Inland Water Transport Authority): </w:t>
+              <w:t xml:space="preserve">BIWTA (Inland Water Transport Authority): </w:t>
             </w:r>
             <w:r>
               <w:rPr>
@@ -4338,124 +4511,6 @@
                 <w:sz w:val="20"/>
               </w:rPr>
               <w:t>A system for water transportation. With this application, BIWTA can maintain vessel records, tax collection, surveys, marine court cases, navigation, etc.</w:t>
-            </w:r>
-          </w:p>
-          <w:p>
-            <w:pPr>
-              <w:pBdr>
-                <w:top w:val="nil"/>
-                <w:left w:val="nil"/>
-                <w:bottom w:val="nil"/>
-                <w:right w:val="nil"/>
-                <w:between w:val="nil"/>
-              </w:pBdr>
-              <w:ind w:left="1440"/>
-              <w:jc w:val="both"/>
-              <w:rPr>
-                <w:rFonts w:eastAsia="Calibri" w:cstheme="minorHAnsi"/>
-                <w:b/>
-                <w:color w:val="404040"/>
-                <w:sz w:val="20"/>
-              </w:rPr>
-            </w:pPr>
-            <w:r>
-              <w:rPr>
-                <w:rFonts w:eastAsia="Calibri" w:cstheme="minorHAnsi"/>
-                <w:b/>
-                <w:color w:val="404040"/>
-                <w:sz w:val="20"/>
-              </w:rPr>
-              <w:t>Responsibilit</w:t>
-            </w:r>
-            <w:r>
-              <w:rPr>
-                <w:rFonts w:eastAsia="Calibri" w:cstheme="minorHAnsi"/>
-                <w:b/>
-                <w:color w:val="404040"/>
-                <w:sz w:val="20"/>
-              </w:rPr>
-              <w:t>ies</w:t>
-            </w:r>
-            <w:r>
-              <w:rPr>
-                <w:rFonts w:eastAsia="Calibri" w:cstheme="minorHAnsi"/>
-                <w:b/>
-                <w:color w:val="000000"/>
-                <w:sz w:val="20"/>
-              </w:rPr>
-              <w:t>:</w:t>
-            </w:r>
-            <w:r>
-              <w:rPr>
-                <w:rFonts w:eastAsia="Calibri" w:cstheme="minorHAnsi"/>
-                <w:color w:val="000000"/>
-                <w:sz w:val="20"/>
-              </w:rPr>
-              <w:t xml:space="preserve"> </w:t>
-            </w:r>
-            <w:r>
-              <w:rPr>
-                <w:rFonts w:eastAsia="Calibri" w:cstheme="minorHAnsi"/>
-                <w:color w:val="404040"/>
-                <w:sz w:val="20"/>
-              </w:rPr>
-              <w:t>work</w:t>
-            </w:r>
-            <w:r>
-              <w:rPr>
-                <w:rFonts w:eastAsia="Calibri" w:cstheme="minorHAnsi"/>
-                <w:color w:val="404040"/>
-                <w:sz w:val="20"/>
-              </w:rPr>
-              <w:t>ed</w:t>
-            </w:r>
-            <w:r>
-              <w:rPr>
-                <w:rFonts w:eastAsia="Calibri" w:cstheme="minorHAnsi"/>
-                <w:color w:val="404040"/>
-                <w:sz w:val="20"/>
-              </w:rPr>
-              <w:t xml:space="preserve"> as a full-stack developer mainly leading the frontend team. Buil</w:t>
-            </w:r>
-            <w:r>
-              <w:rPr>
-                <w:rFonts w:eastAsia="Calibri" w:cstheme="minorHAnsi"/>
-                <w:color w:val="404040"/>
-                <w:sz w:val="20"/>
-              </w:rPr>
-              <w:t>t</w:t>
-            </w:r>
-            <w:r>
-              <w:rPr>
-                <w:rFonts w:eastAsia="Calibri" w:cstheme="minorHAnsi"/>
-                <w:color w:val="404040"/>
-                <w:sz w:val="20"/>
-              </w:rPr>
-              <w:t xml:space="preserve"> the core modules of the web app, authentication and authorization module, notification module, </w:t>
-            </w:r>
-            <w:r>
-              <w:rPr>
-                <w:rFonts w:eastAsia="Calibri" w:cstheme="minorHAnsi"/>
-                <w:color w:val="404040"/>
-                <w:sz w:val="20"/>
-              </w:rPr>
-              <w:t>analysing</w:t>
-            </w:r>
-            <w:r>
-              <w:rPr>
-                <w:rFonts w:eastAsia="Calibri" w:cstheme="minorHAnsi"/>
-                <w:color w:val="404040"/>
-                <w:sz w:val="20"/>
-              </w:rPr>
-              <w:t xml:space="preserve"> customer requirements, survey questionnaires, Database designing, work breakdown, design solution, assigning the task to the developer, and reviewing code</w:t>
-            </w:r>
-            <w:r>
-              <w:rPr>
-                <w:rFonts w:eastAsia="Calibri" w:cstheme="minorHAnsi"/>
-                <w:color w:val="000000"/>
-                <w:sz w:val="20"/>
-              </w:rPr>
-              <w:t>.</w:t>
             </w:r>
           </w:p>
           <w:p>
@@ -4570,68 +4625,6 @@
               <w:jc w:val="both"/>
               <w:rPr>
                 <w:rFonts w:eastAsia="Calibri" w:cstheme="minorHAnsi"/>
-                <w:b/>
-                <w:color w:val="404040"/>
-                <w:sz w:val="20"/>
-              </w:rPr>
-            </w:pPr>
-            <w:r>
-              <w:rPr>
-                <w:rFonts w:eastAsia="Calibri" w:cstheme="minorHAnsi"/>
-                <w:b/>
-                <w:color w:val="404040"/>
-                <w:sz w:val="20"/>
-              </w:rPr>
-              <w:t>Responsibilit</w:t>
-            </w:r>
-            <w:r>
-              <w:rPr>
-                <w:rFonts w:eastAsia="Calibri" w:cstheme="minorHAnsi"/>
-                <w:b/>
-                <w:color w:val="404040"/>
-                <w:sz w:val="20"/>
-              </w:rPr>
-              <w:t>ies</w:t>
-            </w:r>
-            <w:r>
-              <w:rPr>
-                <w:rFonts w:eastAsia="Calibri" w:cstheme="minorHAnsi"/>
-                <w:b/>
-                <w:color w:val="404040"/>
-                <w:sz w:val="20"/>
-              </w:rPr>
-              <w:t>:</w:t>
-            </w:r>
-            <w:r>
-              <w:rPr>
-                <w:rFonts w:eastAsia="Calibri" w:cstheme="minorHAnsi"/>
-                <w:color w:val="404040"/>
-                <w:sz w:val="20"/>
-              </w:rPr>
-              <w:t xml:space="preserve"> </w:t>
-            </w:r>
-            <w:r>
-              <w:rPr>
-                <w:rFonts w:eastAsia="Calibri" w:cstheme="minorHAnsi"/>
-                <w:color w:val="000000"/>
-                <w:sz w:val="20"/>
-              </w:rPr>
-              <w:t>worked as a lead frontend developer, built complex CRM, ACL module</w:t>
-            </w:r>
-          </w:p>
-          <w:p>
-            <w:pPr>
-              <w:pBdr>
-                <w:top w:val="nil"/>
-                <w:left w:val="nil"/>
-                <w:bottom w:val="nil"/>
-                <w:right w:val="nil"/>
-                <w:between w:val="nil"/>
-              </w:pBdr>
-              <w:ind w:left="1440"/>
-              <w:jc w:val="both"/>
-              <w:rPr>
-                <w:rFonts w:eastAsia="Calibri" w:cstheme="minorHAnsi"/>
                 <w:color w:val="404040"/>
                 <w:sz w:val="20"/>
               </w:rPr>
@@ -4713,43 +4706,26 @@
           </w:p>
           <w:p>
             <w:pPr>
-              <w:pBdr>
-                <w:top w:val="nil"/>
-                <w:left w:val="nil"/>
-                <w:bottom w:val="nil"/>
-                <w:right w:val="nil"/>
-                <w:between w:val="nil"/>
-              </w:pBdr>
               <w:ind w:left="1440"/>
               <w:jc w:val="both"/>
               <w:rPr>
-                <w:rFonts w:eastAsia="Calibri" w:cstheme="minorHAnsi"/>
-                <w:b/>
-                <w:color w:val="404040"/>
-                <w:sz w:val="20"/>
-              </w:rPr>
-            </w:pPr>
-            <w:r>
-              <w:rPr>
-                <w:rFonts w:eastAsia="Calibri" w:cstheme="minorHAnsi"/>
-                <w:b/>
-                <w:color w:val="404040"/>
-                <w:sz w:val="20"/>
-              </w:rPr>
-              <w:t>Responsibilit</w:t>
-            </w:r>
-            <w:r>
-              <w:rPr>
-                <w:rFonts w:eastAsia="Calibri" w:cstheme="minorHAnsi"/>
-                <w:b/>
-                <w:color w:val="404040"/>
-                <w:sz w:val="20"/>
-              </w:rPr>
-              <w:t>ies</w:t>
-            </w:r>
-            <w:r>
-              <w:rPr>
-                <w:rFonts w:eastAsia="Calibri" w:cstheme="minorHAnsi"/>
+                <w:rFonts w:cstheme="minorHAnsi"/>
+                <w:color w:val="404040"/>
+                <w:sz w:val="20"/>
+              </w:rPr>
+            </w:pPr>
+            <w:r>
+              <w:rPr>
+                <w:rFonts w:cstheme="minorHAnsi"/>
+                <w:b/>
+                <w:color w:val="404040"/>
+                <w:sz w:val="20"/>
+              </w:rPr>
+              <w:t>Stack</w:t>
+            </w:r>
+            <w:r>
+              <w:rPr>
+                <w:rFonts w:cstheme="minorHAnsi"/>
                 <w:b/>
                 <w:color w:val="404040"/>
                 <w:sz w:val="20"/>
@@ -4758,40 +4734,28 @@
             </w:r>
             <w:r>
               <w:rPr>
-                <w:rFonts w:eastAsia="Calibri" w:cstheme="minorHAnsi"/>
-                <w:color w:val="404040"/>
-                <w:sz w:val="20"/>
-              </w:rPr>
-              <w:t xml:space="preserve"> Worked as a full-stack developer, building project skeleton, building Authentication, and authorization module, generating complex reports, guiding the junior developer, database design, attending client meeting</w:t>
-            </w:r>
-          </w:p>
-          <w:p>
-            <w:pPr>
-              <w:ind w:left="1440"/>
-              <w:jc w:val="both"/>
-              <w:rPr>
                 <w:rFonts w:cstheme="minorHAnsi"/>
                 <w:color w:val="404040"/>
                 <w:sz w:val="20"/>
               </w:rPr>
-            </w:pPr>
+              <w:t xml:space="preserve"> Asp.net core 3.1, Angular 8, </w:t>
+            </w:r>
+            <w:proofErr w:type="spellStart"/>
             <w:r>
               <w:rPr>
                 <w:rFonts w:cstheme="minorHAnsi"/>
-                <w:b/>
-                <w:color w:val="404040"/>
-                <w:sz w:val="20"/>
-              </w:rPr>
-              <w:t>Stack</w:t>
+                <w:color w:val="404040"/>
+                <w:sz w:val="20"/>
+              </w:rPr>
+              <w:t>M</w:t>
             </w:r>
             <w:r>
               <w:rPr>
                 <w:rFonts w:cstheme="minorHAnsi"/>
-                <w:b/>
-                <w:color w:val="404040"/>
-                <w:sz w:val="20"/>
-              </w:rPr>
-              <w:t>:</w:t>
+                <w:color w:val="404040"/>
+                <w:sz w:val="20"/>
+              </w:rPr>
+              <w:t>s</w:t>
             </w:r>
             <w:r>
               <w:rPr>
@@ -4799,7 +4763,16 @@
                 <w:color w:val="404040"/>
                 <w:sz w:val="20"/>
               </w:rPr>
-              <w:t xml:space="preserve"> Asp.net core 3.1, Angular 8, MS SQL Server 2016. </w:t>
+              <w:t>SQL</w:t>
+            </w:r>
+            <w:proofErr w:type="spellEnd"/>
+            <w:r>
+              <w:rPr>
+                <w:rFonts w:cstheme="minorHAnsi"/>
+                <w:color w:val="404040"/>
+                <w:sz w:val="20"/>
+              </w:rPr>
+              <w:t xml:space="preserve"> Server 2016. </w:t>
             </w:r>
           </w:p>
           <w:p>
@@ -4846,7 +4819,7 @@
                 <w:sz w:val="20"/>
                 <w:highlight w:val="white"/>
               </w:rPr>
-              <w:t xml:space="preserve">Through this web application, all the poor meritorious students of Bangladesh will receive stipends hence they get the opportunity of education and have a chance to develop their skills. </w:t>
+              <w:t xml:space="preserve">Through this web application, all the poor meritorious students will receive stipends hence they get the opportunity of education and have a chance to develop their skills. </w:t>
             </w:r>
             <w:r>
               <w:rPr>
@@ -4866,65 +4839,6 @@
                 <w:highlight w:val="white"/>
               </w:rPr>
               <w:t xml:space="preserve"> </w:t>
-            </w:r>
-          </w:p>
-          <w:p>
-            <w:pPr>
-              <w:pBdr>
-                <w:top w:val="nil"/>
-                <w:left w:val="nil"/>
-                <w:bottom w:val="nil"/>
-                <w:right w:val="nil"/>
-                <w:between w:val="nil"/>
-              </w:pBdr>
-              <w:ind w:left="1440"/>
-              <w:rPr>
-                <w:rFonts w:eastAsia="Calibri" w:cstheme="minorHAnsi"/>
-                <w:color w:val="404040"/>
-                <w:sz w:val="20"/>
-              </w:rPr>
-            </w:pPr>
-            <w:r>
-              <w:rPr>
-                <w:rFonts w:eastAsia="Calibri" w:cstheme="minorHAnsi"/>
-                <w:b/>
-                <w:color w:val="404040"/>
-                <w:sz w:val="20"/>
-              </w:rPr>
-              <w:t>Responsibilit</w:t>
-            </w:r>
-            <w:r>
-              <w:rPr>
-                <w:rFonts w:eastAsia="Calibri" w:cstheme="minorHAnsi"/>
-                <w:b/>
-                <w:color w:val="404040"/>
-                <w:sz w:val="20"/>
-              </w:rPr>
-              <w:t>ies</w:t>
-            </w:r>
-            <w:r>
-              <w:rPr>
-                <w:rFonts w:eastAsia="Calibri" w:cstheme="minorHAnsi"/>
-                <w:color w:val="404040"/>
-                <w:sz w:val="20"/>
-              </w:rPr>
-              <w:t xml:space="preserve">: Worked as a full-stack developer, creating authentication, authorization, and student registration and application </w:t>
-            </w:r>
-            <w:r>
-              <w:rPr>
-                <w:rFonts w:cstheme="minorHAnsi"/>
-                <w:color w:val="404040"/>
-                <w:sz w:val="20"/>
-              </w:rPr>
-              <w:t>module</w:t>
-            </w:r>
-            <w:r>
-              <w:rPr>
-                <w:rFonts w:eastAsia="Calibri" w:cstheme="minorHAnsi"/>
-                <w:color w:val="404040"/>
-                <w:sz w:val="20"/>
-              </w:rPr>
-              <w:t>.</w:t>
             </w:r>
           </w:p>
           <w:p>
@@ -4944,7 +4858,6 @@
                 <w:color w:val="404040"/>
                 <w:sz w:val="20"/>
               </w:rPr>
-              <w:lastRenderedPageBreak/>
               <w:t>Stack</w:t>
             </w:r>
             <w:r>
@@ -4964,45 +4877,6 @@
               </w:rPr>
               <w:t xml:space="preserve"> Asp.net core 2.1, Angular-7.2, PostgreSQL. </w:t>
             </w:r>
-          </w:p>
-          <w:p>
-            <w:pPr>
-              <w:ind w:left="720" w:firstLine="720"/>
-              <w:rPr>
-                <w:rFonts w:cstheme="minorHAnsi"/>
-                <w:b/>
-                <w:color w:val="404040"/>
-                <w:sz w:val="20"/>
-                <w:u w:val="single"/>
-              </w:rPr>
-            </w:pPr>
-            <w:r>
-              <w:rPr>
-                <w:rFonts w:cstheme="minorHAnsi"/>
-                <w:b/>
-                <w:color w:val="404040"/>
-                <w:sz w:val="20"/>
-              </w:rPr>
-              <w:t>Website:</w:t>
-            </w:r>
-            <w:r>
-              <w:rPr>
-                <w:rFonts w:cstheme="minorHAnsi"/>
-                <w:color w:val="404040"/>
-                <w:sz w:val="20"/>
-              </w:rPr>
-              <w:t xml:space="preserve"> </w:t>
-            </w:r>
-            <w:hyperlink r:id="rId11">
-              <w:r>
-                <w:rPr>
-                  <w:rFonts w:cstheme="minorHAnsi"/>
-                  <w:color w:val="1B8AF9"/>
-                  <w:sz w:val="20"/>
-                </w:rPr>
-                <w:t>http://stipend.pmeat.gov.bd</w:t>
-              </w:r>
-            </w:hyperlink>
           </w:p>
           <w:p>
             <w:pPr>
@@ -5065,17 +4939,10 @@
           </w:p>
           <w:p>
             <w:pPr>
-              <w:pBdr>
-                <w:top w:val="nil"/>
-                <w:left w:val="nil"/>
-                <w:bottom w:val="nil"/>
-                <w:right w:val="nil"/>
-                <w:between w:val="nil"/>
-              </w:pBdr>
               <w:ind w:left="1440"/>
               <w:jc w:val="both"/>
               <w:rPr>
-                <w:rFonts w:eastAsia="Calibri" w:cstheme="minorHAnsi"/>
+                <w:rFonts w:cstheme="minorHAnsi"/>
                 <w:color w:val="404040"/>
                 <w:sz w:val="20"/>
                 <w:highlight w:val="white"/>
@@ -5083,86 +4950,42 @@
             </w:pPr>
             <w:r>
               <w:rPr>
-                <w:rFonts w:eastAsia="Calibri" w:cstheme="minorHAnsi"/>
-                <w:b/>
-                <w:color w:val="404040"/>
-                <w:sz w:val="20"/>
-              </w:rPr>
-              <w:t>Responsibilit</w:t>
-            </w:r>
-            <w:r>
-              <w:rPr>
-                <w:rFonts w:eastAsia="Calibri" w:cstheme="minorHAnsi"/>
-                <w:b/>
-                <w:color w:val="404040"/>
-                <w:sz w:val="20"/>
-              </w:rPr>
-              <w:t>ies</w:t>
-            </w:r>
-            <w:r>
-              <w:rPr>
-                <w:rFonts w:eastAsia="Calibri" w:cstheme="minorHAnsi"/>
-                <w:b/>
-                <w:color w:val="404040"/>
-                <w:sz w:val="20"/>
-              </w:rPr>
-              <w:t>:</w:t>
-            </w:r>
-            <w:r>
-              <w:rPr>
-                <w:rFonts w:eastAsia="Calibri" w:cstheme="minorHAnsi"/>
-                <w:color w:val="404040"/>
-                <w:sz w:val="20"/>
-              </w:rPr>
-              <w:t xml:space="preserve"> Worked as a full-stack developer, Creating APIs for mobile and web app, creating app setting modules, designing frontend components, creating dashboard, notification module, location wise authorization, </w:t>
-            </w:r>
-            <w:r>
-              <w:rPr>
                 <w:rFonts w:cstheme="minorHAnsi"/>
-                <w:color w:val="404040"/>
-                <w:sz w:val="20"/>
-              </w:rPr>
-              <w:t>complaint</w:t>
-            </w:r>
-            <w:r>
-              <w:rPr>
-                <w:rFonts w:eastAsia="Calibri" w:cstheme="minorHAnsi"/>
-                <w:color w:val="404040"/>
-                <w:sz w:val="20"/>
-              </w:rPr>
-              <w:t xml:space="preserve"> escalation, managing memory cache</w:t>
-            </w:r>
-          </w:p>
-          <w:p>
-            <w:pPr>
-              <w:ind w:left="1440"/>
-              <w:jc w:val="both"/>
+                <w:b/>
+                <w:color w:val="404040"/>
+                <w:sz w:val="20"/>
+                <w:highlight w:val="white"/>
+              </w:rPr>
+              <w:t>Stack</w:t>
+            </w:r>
+            <w:r>
               <w:rPr>
                 <w:rFonts w:cstheme="minorHAnsi"/>
+                <w:b/>
                 <w:color w:val="404040"/>
                 <w:sz w:val="20"/>
                 <w:highlight w:val="white"/>
               </w:rPr>
-            </w:pPr>
+              <w:t xml:space="preserve">: </w:t>
+            </w:r>
             <w:r>
               <w:rPr>
                 <w:rFonts w:cstheme="minorHAnsi"/>
-                <w:b/>
                 <w:color w:val="404040"/>
                 <w:sz w:val="20"/>
                 <w:highlight w:val="white"/>
               </w:rPr>
-              <w:t>Stack</w:t>
-            </w:r>
+              <w:t xml:space="preserve">ASP.NET Core 2.1, </w:t>
+            </w:r>
+            <w:proofErr w:type="spellStart"/>
             <w:r>
               <w:rPr>
                 <w:rFonts w:cstheme="minorHAnsi"/>
-                <w:b/>
                 <w:color w:val="404040"/>
                 <w:sz w:val="20"/>
                 <w:highlight w:val="white"/>
               </w:rPr>
-              <w:t xml:space="preserve">: </w:t>
+              <w:t>Angular</w:t>
             </w:r>
             <w:r>
               <w:rPr>
@@ -5171,9 +4994,8 @@
                 <w:sz w:val="20"/>
                 <w:highlight w:val="white"/>
               </w:rPr>
-              <w:t xml:space="preserve">ASP.NET Core 2.1, </w:t>
-            </w:r>
-            <w:proofErr w:type="spellStart"/>
+              <w:t>.</w:t>
+            </w:r>
             <w:r>
               <w:rPr>
                 <w:rFonts w:cstheme="minorHAnsi"/>
@@ -5181,8 +5003,9 @@
                 <w:sz w:val="20"/>
                 <w:highlight w:val="white"/>
               </w:rPr>
-              <w:t>Angular</w:t>
-            </w:r>
+              <w:t>Js</w:t>
+            </w:r>
+            <w:proofErr w:type="spellEnd"/>
             <w:r>
               <w:rPr>
                 <w:rFonts w:cstheme="minorHAnsi"/>
@@ -5190,65 +5013,8 @@
                 <w:sz w:val="20"/>
                 <w:highlight w:val="white"/>
               </w:rPr>
-              <w:t>.</w:t>
-            </w:r>
-            <w:r>
-              <w:rPr>
-                <w:rFonts w:cstheme="minorHAnsi"/>
-                <w:color w:val="404040"/>
-                <w:sz w:val="20"/>
-                <w:highlight w:val="white"/>
-              </w:rPr>
-              <w:t>Js</w:t>
-            </w:r>
-            <w:proofErr w:type="spellEnd"/>
-            <w:r>
-              <w:rPr>
-                <w:rFonts w:cstheme="minorHAnsi"/>
-                <w:color w:val="404040"/>
-                <w:sz w:val="20"/>
-                <w:highlight w:val="white"/>
-              </w:rPr>
               <w:t xml:space="preserve">, jQuery, PostgreSQL. </w:t>
             </w:r>
-          </w:p>
-          <w:p>
-            <w:pPr>
-              <w:ind w:left="720" w:firstLine="720"/>
-              <w:rPr>
-                <w:rFonts w:cstheme="minorHAnsi"/>
-                <w:color w:val="404040"/>
-                <w:sz w:val="20"/>
-                <w:highlight w:val="white"/>
-              </w:rPr>
-            </w:pPr>
-            <w:r>
-              <w:rPr>
-                <w:rFonts w:cstheme="minorHAnsi"/>
-                <w:b/>
-                <w:color w:val="404040"/>
-                <w:sz w:val="20"/>
-              </w:rPr>
-              <w:t>Website:</w:t>
-            </w:r>
-            <w:r>
-              <w:rPr>
-                <w:rFonts w:cstheme="minorHAnsi"/>
-                <w:color w:val="404040"/>
-                <w:sz w:val="20"/>
-              </w:rPr>
-              <w:t xml:space="preserve"> </w:t>
-            </w:r>
-            <w:hyperlink r:id="rId12">
-              <w:r>
-                <w:rPr>
-                  <w:rFonts w:cstheme="minorHAnsi"/>
-                  <w:color w:val="1B8AF9"/>
-                  <w:sz w:val="20"/>
-                </w:rPr>
-                <w:t>http://203.76.120.216:13679</w:t>
-              </w:r>
-            </w:hyperlink>
           </w:p>
           <w:p>
             <w:pPr>
@@ -5278,7 +5044,7 @@
                 <w:color w:val="404040"/>
                 <w:sz w:val="20"/>
               </w:rPr>
-              <w:t xml:space="preserve">Bangladesh Bureau of Statistics (BBS): </w:t>
+              <w:t xml:space="preserve">Bureau of Statistics (BBS): </w:t>
             </w:r>
             <w:r>
               <w:rPr>
@@ -5299,43 +5065,26 @@
           </w:p>
           <w:p>
             <w:pPr>
-              <w:pBdr>
-                <w:top w:val="nil"/>
-                <w:left w:val="nil"/>
-                <w:bottom w:val="nil"/>
-                <w:right w:val="nil"/>
-                <w:between w:val="nil"/>
-              </w:pBdr>
               <w:ind w:left="1440"/>
               <w:jc w:val="both"/>
               <w:rPr>
-                <w:rFonts w:eastAsia="Calibri" w:cstheme="minorHAnsi"/>
-                <w:b/>
-                <w:color w:val="404040"/>
-                <w:sz w:val="20"/>
-              </w:rPr>
-            </w:pPr>
-            <w:r>
-              <w:rPr>
-                <w:rFonts w:eastAsia="Calibri" w:cstheme="minorHAnsi"/>
-                <w:b/>
-                <w:color w:val="404040"/>
-                <w:sz w:val="20"/>
-              </w:rPr>
-              <w:t>Responsibilit</w:t>
-            </w:r>
-            <w:r>
-              <w:rPr>
-                <w:rFonts w:eastAsia="Calibri" w:cstheme="minorHAnsi"/>
-                <w:b/>
-                <w:color w:val="404040"/>
-                <w:sz w:val="20"/>
-              </w:rPr>
-              <w:t>ies</w:t>
-            </w:r>
-            <w:r>
-              <w:rPr>
-                <w:rFonts w:eastAsia="Calibri" w:cstheme="minorHAnsi"/>
+                <w:rFonts w:cstheme="minorHAnsi"/>
+                <w:color w:val="404040"/>
+                <w:sz w:val="20"/>
+              </w:rPr>
+            </w:pPr>
+            <w:r>
+              <w:rPr>
+                <w:rFonts w:cstheme="minorHAnsi"/>
+                <w:b/>
+                <w:color w:val="404040"/>
+                <w:sz w:val="20"/>
+              </w:rPr>
+              <w:t>Stack</w:t>
+            </w:r>
+            <w:r>
+              <w:rPr>
+                <w:rFonts w:cstheme="minorHAnsi"/>
                 <w:b/>
                 <w:color w:val="404040"/>
                 <w:sz w:val="20"/>
@@ -5344,48 +5093,28 @@
             </w:r>
             <w:r>
               <w:rPr>
-                <w:rFonts w:eastAsia="Calibri" w:cstheme="minorHAnsi"/>
-                <w:color w:val="404040"/>
-                <w:sz w:val="20"/>
-              </w:rPr>
-              <w:t xml:space="preserve"> </w:t>
-            </w:r>
-            <w:r>
-              <w:rPr>
-                <w:rFonts w:eastAsia="Calibri" w:cstheme="minorHAnsi"/>
-                <w:color w:val="000000"/>
-                <w:sz w:val="20"/>
-              </w:rPr>
-              <w:t>Development in admin module</w:t>
-            </w:r>
-          </w:p>
-          <w:p>
-            <w:pPr>
-              <w:ind w:left="1440"/>
-              <w:jc w:val="both"/>
-              <w:rPr>
                 <w:rFonts w:cstheme="minorHAnsi"/>
                 <w:color w:val="404040"/>
                 <w:sz w:val="20"/>
               </w:rPr>
-            </w:pPr>
+              <w:t xml:space="preserve"> Asp.net MVC 5, </w:t>
+            </w:r>
+            <w:proofErr w:type="spellStart"/>
             <w:r>
               <w:rPr>
                 <w:rFonts w:cstheme="minorHAnsi"/>
-                <w:b/>
-                <w:color w:val="404040"/>
-                <w:sz w:val="20"/>
-              </w:rPr>
-              <w:t>Stack</w:t>
+                <w:color w:val="404040"/>
+                <w:sz w:val="20"/>
+              </w:rPr>
+              <w:t>Angular</w:t>
             </w:r>
             <w:r>
               <w:rPr>
                 <w:rFonts w:cstheme="minorHAnsi"/>
-                <w:b/>
-                <w:color w:val="404040"/>
-                <w:sz w:val="20"/>
-              </w:rPr>
-              <w:t>:</w:t>
+                <w:color w:val="404040"/>
+                <w:sz w:val="20"/>
+              </w:rPr>
+              <w:t>.</w:t>
             </w:r>
             <w:r>
               <w:rPr>
@@ -5393,79 +5122,17 @@
                 <w:color w:val="404040"/>
                 <w:sz w:val="20"/>
               </w:rPr>
-              <w:t xml:space="preserve"> Asp.net MVC 5, </w:t>
-            </w:r>
-            <w:proofErr w:type="spellStart"/>
+              <w:t>Js</w:t>
+            </w:r>
+            <w:proofErr w:type="spellEnd"/>
             <w:r>
               <w:rPr>
                 <w:rFonts w:cstheme="minorHAnsi"/>
                 <w:color w:val="404040"/>
                 <w:sz w:val="20"/>
               </w:rPr>
-              <w:t>Angular</w:t>
-            </w:r>
-            <w:r>
-              <w:rPr>
-                <w:rFonts w:cstheme="minorHAnsi"/>
-                <w:color w:val="404040"/>
-                <w:sz w:val="20"/>
-              </w:rPr>
-              <w:t>.</w:t>
-            </w:r>
-            <w:r>
-              <w:rPr>
-                <w:rFonts w:cstheme="minorHAnsi"/>
-                <w:color w:val="404040"/>
-                <w:sz w:val="20"/>
-              </w:rPr>
-              <w:t>Js</w:t>
-            </w:r>
-            <w:proofErr w:type="spellEnd"/>
-            <w:r>
-              <w:rPr>
-                <w:rFonts w:cstheme="minorHAnsi"/>
-                <w:color w:val="404040"/>
-                <w:sz w:val="20"/>
-              </w:rPr>
               <w:t xml:space="preserve">, Oracle, Entity Framework. </w:t>
             </w:r>
-          </w:p>
-          <w:p>
-            <w:pPr>
-              <w:ind w:left="720" w:firstLine="720"/>
-              <w:rPr>
-                <w:rFonts w:cstheme="minorHAnsi"/>
-                <w:color w:val="404040"/>
-                <w:sz w:val="20"/>
-              </w:rPr>
-            </w:pPr>
-            <w:r>
-              <w:rPr>
-                <w:rFonts w:cstheme="minorHAnsi"/>
-                <w:b/>
-                <w:color w:val="404040"/>
-                <w:sz w:val="20"/>
-              </w:rPr>
-              <w:t>Website:</w:t>
-            </w:r>
-            <w:r>
-              <w:rPr>
-                <w:rFonts w:cstheme="minorHAnsi"/>
-                <w:color w:val="404040"/>
-                <w:sz w:val="20"/>
-              </w:rPr>
-              <w:t xml:space="preserve"> </w:t>
-            </w:r>
-            <w:hyperlink r:id="rId13">
-              <w:r>
-                <w:rPr>
-                  <w:rFonts w:cstheme="minorHAnsi"/>
-                  <w:color w:val="1B8AF9"/>
-                  <w:sz w:val="20"/>
-                </w:rPr>
-                <w:t>http://203.112.218.73</w:t>
-              </w:r>
-            </w:hyperlink>
           </w:p>
           <w:p>
             <w:pPr>
@@ -5615,6 +5282,7 @@
                 <w:sz w:val="20"/>
                 <w:szCs w:val="20"/>
               </w:rPr>
+              <w:lastRenderedPageBreak/>
               <w:t xml:space="preserve">Worked as Full stack developer specializing in </w:t>
             </w:r>
             <w:r>
@@ -5810,7 +5478,25 @@
                 <w:sz w:val="20"/>
                 <w:szCs w:val="20"/>
               </w:rPr>
-              <w:t xml:space="preserve">orked in Inventory system like </w:t>
+              <w:t xml:space="preserve">orked </w:t>
+            </w:r>
+            <w:r>
+              <w:rPr>
+                <w:rFonts w:asciiTheme="minorHAnsi" w:eastAsia="Calibri" w:hAnsiTheme="minorHAnsi" w:cstheme="minorHAnsi"/>
+                <w:color w:val="404040"/>
+                <w:sz w:val="20"/>
+                <w:szCs w:val="20"/>
+              </w:rPr>
+              <w:t xml:space="preserve">as full-stack engineer </w:t>
+            </w:r>
+            <w:r>
+              <w:rPr>
+                <w:rFonts w:asciiTheme="minorHAnsi" w:eastAsia="Calibri" w:hAnsiTheme="minorHAnsi" w:cstheme="minorHAnsi"/>
+                <w:color w:val="404040"/>
+                <w:sz w:val="20"/>
+                <w:szCs w:val="20"/>
+              </w:rPr>
+              <w:t xml:space="preserve">in Inventory system like </w:t>
             </w:r>
             <w:r>
               <w:rPr>
@@ -6061,48 +5747,16 @@
                 <w:sz w:val="20"/>
                 <w:szCs w:val="20"/>
               </w:rPr>
-              <w:t xml:space="preserve">reated web forms and handled submitted data and generated report based on </w:t>
-            </w:r>
-            <w:r>
-              <w:rPr>
-                <w:rFonts w:asciiTheme="minorHAnsi" w:eastAsia="Calibri" w:hAnsiTheme="minorHAnsi" w:cstheme="minorHAnsi"/>
-                <w:color w:val="404040"/>
-                <w:sz w:val="20"/>
-                <w:szCs w:val="20"/>
-              </w:rPr>
-              <w:t>that.</w:t>
-            </w:r>
-          </w:p>
-          <w:p>
-            <w:pPr>
-              <w:pStyle w:val="ListParagraph"/>
-              <w:numPr>
-                <w:ilvl w:val="0"/>
-                <w:numId w:val="3"/>
-              </w:numPr>
-              <w:pBdr>
-                <w:top w:val="nil"/>
-                <w:left w:val="nil"/>
-                <w:bottom w:val="nil"/>
-                <w:right w:val="nil"/>
-                <w:between w:val="nil"/>
-              </w:pBdr>
-              <w:spacing w:line="276" w:lineRule="auto"/>
-              <w:rPr>
-                <w:rFonts w:asciiTheme="minorHAnsi" w:eastAsia="Calibri" w:hAnsiTheme="minorHAnsi" w:cstheme="minorHAnsi"/>
-                <w:color w:val="404040"/>
-                <w:sz w:val="20"/>
-                <w:szCs w:val="20"/>
-              </w:rPr>
-            </w:pPr>
-            <w:r>
-              <w:rPr>
-                <w:rFonts w:asciiTheme="minorHAnsi" w:eastAsia="Calibri" w:hAnsiTheme="minorHAnsi" w:cstheme="minorHAnsi"/>
-                <w:color w:val="404040"/>
-                <w:sz w:val="20"/>
-                <w:szCs w:val="20"/>
-              </w:rPr>
-              <w:t xml:space="preserve">Generated Reports using </w:t>
+              <w:t xml:space="preserve">reated web forms and handled submitted data and generated report </w:t>
+            </w:r>
+            <w:r>
+              <w:rPr>
+                <w:rFonts w:asciiTheme="minorHAnsi" w:eastAsia="Calibri" w:hAnsiTheme="minorHAnsi" w:cstheme="minorHAnsi"/>
+                <w:color w:val="404040"/>
+                <w:sz w:val="20"/>
+                <w:szCs w:val="20"/>
+              </w:rPr>
+              <w:t xml:space="preserve">using </w:t>
             </w:r>
             <w:r>
               <w:rPr>
@@ -6242,50 +5896,6 @@
               </w:rPr>
               <w:t xml:space="preserve"> and SQL Server, CSS3.</w:t>
             </w:r>
-          </w:p>
-          <w:p>
-            <w:pPr>
-              <w:pBdr>
-                <w:top w:val="nil"/>
-                <w:left w:val="nil"/>
-                <w:bottom w:val="nil"/>
-                <w:right w:val="nil"/>
-                <w:between w:val="nil"/>
-              </w:pBdr>
-              <w:ind w:left="720" w:firstLine="720"/>
-              <w:rPr>
-                <w:rFonts w:eastAsia="Cambria" w:cstheme="minorHAnsi"/>
-                <w:color w:val="1B8AF9"/>
-                <w:sz w:val="20"/>
-              </w:rPr>
-            </w:pPr>
-            <w:r>
-              <w:rPr>
-                <w:rFonts w:eastAsia="Cambria" w:cstheme="minorHAnsi"/>
-                <w:b/>
-                <w:color w:val="404040"/>
-                <w:sz w:val="20"/>
-              </w:rPr>
-              <w:t>Website</w:t>
-            </w:r>
-            <w:r>
-              <w:rPr>
-                <w:rFonts w:eastAsia="Cambria" w:cstheme="minorHAnsi"/>
-                <w:color w:val="404040"/>
-                <w:sz w:val="20"/>
-              </w:rPr>
-              <w:t xml:space="preserve">: </w:t>
-            </w:r>
-            <w:hyperlink r:id="rId14">
-              <w:r>
-                <w:rPr>
-                  <w:rFonts w:eastAsia="Cambria" w:cstheme="minorHAnsi"/>
-                  <w:color w:val="1B8AF9"/>
-                  <w:sz w:val="20"/>
-                </w:rPr>
-                <w:t>http://www.biznessroots.com/</w:t>
-              </w:r>
-            </w:hyperlink>
           </w:p>
           <w:p>
             <w:pPr>
@@ -6386,53 +5996,6 @@
                 <w:sz w:val="20"/>
               </w:rPr>
             </w:pPr>
-            <w:r>
-              <w:rPr>
-                <w:b/>
-                <w:color w:val="404040"/>
-                <w:sz w:val="20"/>
-              </w:rPr>
-              <w:t xml:space="preserve">                                </w:t>
-            </w:r>
-            <w:r>
-              <w:rPr>
-                <w:b/>
-                <w:color w:val="404040"/>
-                <w:sz w:val="20"/>
-              </w:rPr>
-              <w:t>Website</w:t>
-            </w:r>
-            <w:r>
-              <w:rPr>
-                <w:color w:val="404040"/>
-                <w:sz w:val="20"/>
-              </w:rPr>
-              <w:t xml:space="preserve">: </w:t>
-            </w:r>
-            <w:hyperlink r:id="rId15">
-              <w:r>
-                <w:rPr>
-                  <w:color w:val="1B8AF9"/>
-                  <w:sz w:val="20"/>
-                </w:rPr>
-                <w:t>http://www.emerald.com.bd/portfolio-pms.html</w:t>
-              </w:r>
-            </w:hyperlink>
-          </w:p>
-          <w:p>
-            <w:pPr>
-              <w:pBdr>
-                <w:top w:val="nil"/>
-                <w:left w:val="nil"/>
-                <w:bottom w:val="nil"/>
-                <w:right w:val="nil"/>
-                <w:between w:val="nil"/>
-              </w:pBdr>
-              <w:rPr>
-                <w:color w:val="1B8AF9"/>
-                <w:sz w:val="20"/>
-              </w:rPr>
-            </w:pPr>
           </w:p>
         </w:tc>
       </w:tr>
@@ -6583,7 +6146,7 @@
               </w:rPr>
               <w:t xml:space="preserve">Stanford Online </w:t>
             </w:r>
-            <w:hyperlink r:id="rId16">
+            <w:hyperlink r:id="rId11">
               <w:r>
                 <w:rPr>
                   <w:rFonts w:eastAsia="Calibri"/>
@@ -6626,7 +6189,7 @@
               </w:rPr>
               <w:t xml:space="preserve">Coursera </w:t>
             </w:r>
-            <w:hyperlink r:id="rId17">
+            <w:hyperlink r:id="rId12">
               <w:r>
                 <w:rPr>
                   <w:rFonts w:eastAsia="Calibri"/>
@@ -6995,7 +6558,15 @@
                       <w:color w:val="404040"/>
                       <w:sz w:val="20"/>
                     </w:rPr>
-                    <w:t>Bangladesh international school and college, Riyadh, Saudi Arabia</w:t>
+                    <w:t>Indian</w:t>
+                  </w:r>
+                  <w:r>
+                    <w:rPr>
+                      <w:rFonts w:cstheme="minorHAnsi"/>
+                      <w:color w:val="404040"/>
+                      <w:sz w:val="20"/>
+                    </w:rPr>
+                    <w:t xml:space="preserve"> international school and college, Riyadh, Saudi Arabia</w:t>
                   </w:r>
                 </w:p>
               </w:tc>
@@ -7092,7 +6663,15 @@
                       <w:color w:val="404040"/>
                       <w:sz w:val="20"/>
                     </w:rPr>
-                    <w:t>Bangladesh international school and college, Riyadh, Saudi Arabia</w:t>
+                    <w:t>Indian</w:t>
+                  </w:r>
+                  <w:r>
+                    <w:rPr>
+                      <w:rFonts w:cstheme="minorHAnsi"/>
+                      <w:color w:val="404040"/>
+                      <w:sz w:val="20"/>
+                    </w:rPr>
+                    <w:t xml:space="preserve"> international school and college, Riyadh, Saudi Arabia</w:t>
                   </w:r>
                 </w:p>
               </w:tc>

</xml_diff>